<commit_message>
fix UI admin, add profile, fix some page UI, fix logic
</commit_message>
<xml_diff>
--- a/doc/Base US.docx
+++ b/doc/Base US.docx
@@ -1411,34 +1411,6 @@
     </w:p>
     <w:p>
       <w:pPr>
-        <w:numPr>
-          <w:ilvl w:val="0"/>
-          <w:numId w:val="67"/>
-        </w:numPr>
-      </w:pPr>
-      <w:r>
-        <w:t xml:space="preserve">Xác thực email mới trước khi cập nhật (nếu thay đổi email) </w:t>
-      </w:r>
-      <w:r>
-        <w:t>(optional)</w:t>
-      </w:r>
-    </w:p>
-    <w:p>
-      <w:pPr>
-        <w:numPr>
-          <w:ilvl w:val="0"/>
-          <w:numId w:val="67"/>
-        </w:numPr>
-      </w:pPr>
-      <w:r>
-        <w:t>Tùy chọn xóa tài khoản với xác nhận bảo mật</w:t>
-      </w:r>
-      <w:r>
-        <w:t xml:space="preserve"> (optional)</w:t>
-      </w:r>
-    </w:p>
-    <w:p>
-      <w:pPr>
         <w:rPr>
           <w:b/>
           <w:bCs/>
@@ -1801,52 +1773,52 @@
           <w:b/>
           <w:bCs/>
         </w:rPr>
+        <w:t xml:space="preserve">Là </w:t>
+      </w:r>
+      <w:r>
+        <w:t>một người dùng</w:t>
+      </w:r>
+      <w:r>
+        <w:rPr>
+          <w:b/>
+          <w:bCs/>
+        </w:rPr>
+        <w:t>,</w:t>
+      </w:r>
+      <w:r>
+        <w:br/>
+      </w:r>
+      <w:r>
+        <w:rPr>
+          <w:b/>
+          <w:bCs/>
+        </w:rPr>
+        <w:t>Tôi muốn</w:t>
+      </w:r>
+      <w:r>
+        <w:t xml:space="preserve"> xem thông tin chi tiết về một bộ phim,</w:t>
+      </w:r>
+      <w:r>
+        <w:br/>
+      </w:r>
+      <w:r>
+        <w:rPr>
+          <w:b/>
+          <w:bCs/>
+        </w:rPr>
+        <w:t>Để</w:t>
+      </w:r>
+      <w:r>
+        <w:t xml:space="preserve"> có thể tìm hiểu thêm về nó trước khi quyết định xem.</w:t>
+      </w:r>
+    </w:p>
+    <w:p>
+      <w:r>
+        <w:rPr>
+          <w:b/>
+          <w:bCs/>
+        </w:rPr>
         <w:lastRenderedPageBreak/>
-        <w:t xml:space="preserve">Là </w:t>
-      </w:r>
-      <w:r>
-        <w:t>một người dùng</w:t>
-      </w:r>
-      <w:r>
-        <w:rPr>
-          <w:b/>
-          <w:bCs/>
-        </w:rPr>
-        <w:t>,</w:t>
-      </w:r>
-      <w:r>
-        <w:br/>
-      </w:r>
-      <w:r>
-        <w:rPr>
-          <w:b/>
-          <w:bCs/>
-        </w:rPr>
-        <w:t>Tôi muốn</w:t>
-      </w:r>
-      <w:r>
-        <w:t xml:space="preserve"> xem thông tin chi tiết về một bộ phim,</w:t>
-      </w:r>
-      <w:r>
-        <w:br/>
-      </w:r>
-      <w:r>
-        <w:rPr>
-          <w:b/>
-          <w:bCs/>
-        </w:rPr>
-        <w:t>Để</w:t>
-      </w:r>
-      <w:r>
-        <w:t xml:space="preserve"> có thể tìm hiểu thêm về nó trước khi quyết định xem.</w:t>
-      </w:r>
-    </w:p>
-    <w:p>
-      <w:r>
-        <w:rPr>
-          <w:b/>
-          <w:bCs/>
-        </w:rPr>
         <w:t>Tiêu Chí Chấp Nhận:</w:t>
       </w:r>
     </w:p>
@@ -2320,45 +2292,45 @@
           <w:b/>
           <w:bCs/>
         </w:rPr>
+        <w:t>Là</w:t>
+      </w:r>
+      <w:r>
+        <w:t xml:space="preserve"> một người dùng,</w:t>
+      </w:r>
+      <w:r>
+        <w:br/>
+      </w:r>
+      <w:r>
+        <w:rPr>
+          <w:b/>
+          <w:bCs/>
+        </w:rPr>
+        <w:t>Tôi muốn</w:t>
+      </w:r>
+      <w:r>
+        <w:t xml:space="preserve"> lọc phim dựa trên tiêu chí cơ bản,</w:t>
+      </w:r>
+      <w:r>
+        <w:br/>
+      </w:r>
+      <w:r>
+        <w:rPr>
+          <w:b/>
+          <w:bCs/>
+        </w:rPr>
+        <w:t>Để</w:t>
+      </w:r>
+      <w:r>
+        <w:t xml:space="preserve"> có thể thu hẹp kết quả tìm kiếm của mình.</w:t>
+      </w:r>
+    </w:p>
+    <w:p>
+      <w:r>
+        <w:rPr>
+          <w:b/>
+          <w:bCs/>
+        </w:rPr>
         <w:lastRenderedPageBreak/>
-        <w:t>Là</w:t>
-      </w:r>
-      <w:r>
-        <w:t xml:space="preserve"> một người dùng,</w:t>
-      </w:r>
-      <w:r>
-        <w:br/>
-      </w:r>
-      <w:r>
-        <w:rPr>
-          <w:b/>
-          <w:bCs/>
-        </w:rPr>
-        <w:t>Tôi muốn</w:t>
-      </w:r>
-      <w:r>
-        <w:t xml:space="preserve"> lọc phim dựa trên tiêu chí cơ bản,</w:t>
-      </w:r>
-      <w:r>
-        <w:br/>
-      </w:r>
-      <w:r>
-        <w:rPr>
-          <w:b/>
-          <w:bCs/>
-        </w:rPr>
-        <w:t>Để</w:t>
-      </w:r>
-      <w:r>
-        <w:t xml:space="preserve"> có thể thu hẹp kết quả tìm kiếm của mình.</w:t>
-      </w:r>
-    </w:p>
-    <w:p>
-      <w:r>
-        <w:rPr>
-          <w:b/>
-          <w:bCs/>
-        </w:rPr>
         <w:t>Tiêu Chí Chấp Nhận:</w:t>
       </w:r>
     </w:p>
@@ -2777,7 +2749,6 @@
         </w:numPr>
       </w:pPr>
       <w:r>
-        <w:lastRenderedPageBreak/>
         <w:t>User có thể comment ý kiến riêng của mình về phim</w:t>
       </w:r>
     </w:p>
@@ -2804,6 +2775,7 @@
           <w:b/>
           <w:bCs/>
         </w:rPr>
+        <w:lastRenderedPageBreak/>
         <w:t>US-1</w:t>
       </w:r>
       <w:r>
@@ -3185,112 +3157,88 @@
           <w:bCs/>
         </w:rPr>
       </w:pPr>
-    </w:p>
-    <w:p>
-      <w:pPr>
-        <w:rPr>
-          <w:b/>
-          <w:bCs/>
-        </w:rPr>
-      </w:pPr>
-    </w:p>
-    <w:p>
-      <w:pPr>
-        <w:rPr>
-          <w:b/>
-          <w:bCs/>
-        </w:rPr>
-      </w:pPr>
-    </w:p>
-    <w:p>
-      <w:pPr>
-        <w:rPr>
-          <w:b/>
-          <w:bCs/>
-        </w:rPr>
-      </w:pPr>
+      <w:r>
+        <w:rPr>
+          <w:b/>
+          <w:bCs/>
+        </w:rPr>
+        <w:t>Giao Diện &amp; Khả Năng Tiếp Cận</w:t>
+      </w:r>
+    </w:p>
+    <w:p>
+      <w:pPr>
+        <w:rPr>
+          <w:b/>
+          <w:bCs/>
+        </w:rPr>
+      </w:pPr>
+      <w:r>
+        <w:rPr>
+          <w:b/>
+          <w:bCs/>
+        </w:rPr>
+        <w:t>US-1</w:t>
+      </w:r>
+      <w:r>
+        <w:rPr>
+          <w:b/>
+          <w:bCs/>
+        </w:rPr>
+        <w:t>7</w:t>
+      </w:r>
+      <w:r>
+        <w:rPr>
+          <w:b/>
+          <w:bCs/>
+        </w:rPr>
+        <w:t>: Thiết Kế Responsive Mobile-First</w:t>
+      </w:r>
+    </w:p>
+    <w:p>
+      <w:r>
+        <w:rPr>
+          <w:b/>
+          <w:bCs/>
+        </w:rPr>
+        <w:t>Là</w:t>
+      </w:r>
+      <w:r>
+        <w:t xml:space="preserve"> một người dùng,</w:t>
+      </w:r>
+      <w:r>
+        <w:br/>
+      </w:r>
+      <w:r>
+        <w:rPr>
+          <w:b/>
+          <w:bCs/>
+        </w:rPr>
+        <w:t>Tôi muốn</w:t>
+      </w:r>
+      <w:r>
+        <w:t xml:space="preserve"> truy cập ứng dụng trên các thiết bị khác nhau,</w:t>
+      </w:r>
+      <w:r>
+        <w:br/>
+      </w:r>
+      <w:r>
+        <w:rPr>
+          <w:b/>
+          <w:bCs/>
+        </w:rPr>
+        <w:t>Để</w:t>
+      </w:r>
+      <w:r>
+        <w:t xml:space="preserve"> có thể sử dụng nó ở bất kỳ đâu và bất kỳ lúc nào.</w:t>
+      </w:r>
+    </w:p>
+    <w:p>
       <w:r>
         <w:rPr>
           <w:b/>
           <w:bCs/>
         </w:rPr>
         <w:lastRenderedPageBreak/>
-        <w:t>Giao Diện &amp; Khả Năng Tiếp Cận</w:t>
-      </w:r>
-    </w:p>
-    <w:p>
-      <w:pPr>
-        <w:rPr>
-          <w:b/>
-          <w:bCs/>
-        </w:rPr>
-      </w:pPr>
-      <w:r>
-        <w:rPr>
-          <w:b/>
-          <w:bCs/>
-        </w:rPr>
-        <w:t>US-1</w:t>
-      </w:r>
-      <w:r>
-        <w:rPr>
-          <w:b/>
-          <w:bCs/>
-        </w:rPr>
-        <w:t>7</w:t>
-      </w:r>
-      <w:r>
-        <w:rPr>
-          <w:b/>
-          <w:bCs/>
-        </w:rPr>
-        <w:t>: Thiết Kế Responsive Mobile-First</w:t>
-      </w:r>
-    </w:p>
-    <w:p>
-      <w:r>
-        <w:rPr>
-          <w:b/>
-          <w:bCs/>
-        </w:rPr>
-        <w:t>Là</w:t>
-      </w:r>
-      <w:r>
-        <w:t xml:space="preserve"> một người dùng,</w:t>
-      </w:r>
-      <w:r>
-        <w:br/>
-      </w:r>
-      <w:r>
-        <w:rPr>
-          <w:b/>
-          <w:bCs/>
-        </w:rPr>
-        <w:t>Tôi muốn</w:t>
-      </w:r>
-      <w:r>
-        <w:t xml:space="preserve"> truy cập ứng dụng trên các thiết bị khác nhau,</w:t>
-      </w:r>
-      <w:r>
-        <w:br/>
-      </w:r>
-      <w:r>
-        <w:rPr>
-          <w:b/>
-          <w:bCs/>
-        </w:rPr>
-        <w:t>Để</w:t>
-      </w:r>
-      <w:r>
-        <w:t xml:space="preserve"> có thể sử dụng nó ở bất kỳ đâu và bất kỳ lúc nào.</w:t>
-      </w:r>
-    </w:p>
-    <w:p>
-      <w:r>
-        <w:rPr>
-          <w:b/>
-          <w:bCs/>
-        </w:rPr>
         <w:t>Tiêu Chí Chấp Nhận:</w:t>
       </w:r>
     </w:p>
@@ -3659,60 +3607,60 @@
         </w:numPr>
       </w:pPr>
       <w:r>
+        <w:t>Thêm Lazy Loading cho các page đang hoặc sắp được load</w:t>
+      </w:r>
+    </w:p>
+    <w:p>
+      <w:pPr>
+        <w:rPr>
+          <w:b/>
+          <w:bCs/>
+        </w:rPr>
+      </w:pPr>
+      <w:r>
+        <w:rPr>
+          <w:b/>
+          <w:bCs/>
+        </w:rPr>
+        <w:t>Mobile &amp; Bản Quyền</w:t>
+      </w:r>
+    </w:p>
+    <w:p>
+      <w:pPr>
+        <w:rPr>
+          <w:b/>
+          <w:bCs/>
+        </w:rPr>
+      </w:pPr>
+      <w:r>
+        <w:rPr>
+          <w:b/>
+          <w:bCs/>
+        </w:rPr>
+        <w:t>US-</w:t>
+      </w:r>
+      <w:r>
+        <w:rPr>
+          <w:b/>
+          <w:bCs/>
+        </w:rPr>
+        <w:t>20</w:t>
+      </w:r>
+      <w:r>
+        <w:rPr>
+          <w:b/>
+          <w:bCs/>
+        </w:rPr>
+        <w:t>: Mobile Landing Page</w:t>
+      </w:r>
+    </w:p>
+    <w:p>
+      <w:r>
+        <w:rPr>
+          <w:b/>
+          <w:bCs/>
+        </w:rPr>
         <w:lastRenderedPageBreak/>
-        <w:t>Thêm Lazy Loading cho các page đang hoặc sắp được load</w:t>
-      </w:r>
-    </w:p>
-    <w:p>
-      <w:pPr>
-        <w:rPr>
-          <w:b/>
-          <w:bCs/>
-        </w:rPr>
-      </w:pPr>
-      <w:r>
-        <w:rPr>
-          <w:b/>
-          <w:bCs/>
-        </w:rPr>
-        <w:t>Mobile &amp; Bản Quyền</w:t>
-      </w:r>
-    </w:p>
-    <w:p>
-      <w:pPr>
-        <w:rPr>
-          <w:b/>
-          <w:bCs/>
-        </w:rPr>
-      </w:pPr>
-      <w:r>
-        <w:rPr>
-          <w:b/>
-          <w:bCs/>
-        </w:rPr>
-        <w:t>US-</w:t>
-      </w:r>
-      <w:r>
-        <w:rPr>
-          <w:b/>
-          <w:bCs/>
-        </w:rPr>
-        <w:t>20</w:t>
-      </w:r>
-      <w:r>
-        <w:rPr>
-          <w:b/>
-          <w:bCs/>
-        </w:rPr>
-        <w:t>: Mobile Landing Page</w:t>
-      </w:r>
-    </w:p>
-    <w:p>
-      <w:r>
-        <w:rPr>
-          <w:b/>
-          <w:bCs/>
-        </w:rPr>
         <w:t>Là</w:t>
       </w:r>
       <w:r>
@@ -4151,7 +4099,6 @@
         </w:numPr>
       </w:pPr>
       <w:r>
-        <w:lastRenderedPageBreak/>
         <w:t>Liên kết đến các nền tảng xem hợp pháp khi có sẵn</w:t>
       </w:r>
     </w:p>
@@ -4189,6 +4136,7 @@
           <w:b/>
           <w:bCs/>
         </w:rPr>
+        <w:lastRenderedPageBreak/>
         <w:t>Extra</w:t>
       </w:r>
       <w:r>
@@ -4543,7 +4491,6 @@
         </w:numPr>
       </w:pPr>
       <w:r>
-        <w:lastRenderedPageBreak/>
         <w:t>JWT token management</w:t>
       </w:r>
     </w:p>
@@ -4581,6 +4528,7 @@
         </w:numPr>
       </w:pPr>
       <w:r>
+        <w:lastRenderedPageBreak/>
         <w:t>Wrapper API TMDB với xử lý lỗ</w:t>
       </w:r>
       <w:r>

</xml_diff>

<commit_message>
add watch movie + add overlay loading + fix some UI
</commit_message>
<xml_diff>
--- a/doc/Base US.docx
+++ b/doc/Base US.docx
@@ -424,7 +424,13 @@
         <w:t>/đăng nhập</w:t>
       </w:r>
       <w:r>
-        <w:t xml:space="preserve"> sẽ mở khóa chức năng sidebar và các tính năng cá nhân hóa</w:t>
+        <w:t xml:space="preserve"> sẽ mở khóa chức năng </w:t>
+      </w:r>
+      <w:r>
+        <w:t>navbar</w:t>
+      </w:r>
+      <w:r>
+        <w:t xml:space="preserve"> và các tính năng cá nhân hóa</w:t>
       </w:r>
     </w:p>
     <w:p>
@@ -572,7 +578,19 @@
         </w:numPr>
       </w:pPr>
       <w:r>
-        <w:t>Sau khi đăng nhập, sidebar được kích hoạt đầy đủ</w:t>
+        <w:t xml:space="preserve">Sau khi đăng nhập, </w:t>
+      </w:r>
+      <w:r>
+        <w:t>n</w:t>
+      </w:r>
+      <w:r>
+        <w:t>av</w:t>
+      </w:r>
+      <w:r>
+        <w:t>bar</w:t>
+      </w:r>
+      <w:r>
+        <w:t xml:space="preserve"> được kích hoạt đầy đủ</w:t>
       </w:r>
     </w:p>
     <w:p>
@@ -592,7 +610,13 @@
         <w:t xml:space="preserve"> các chức năng cần đăng nhập trên</w:t>
       </w:r>
       <w:r>
-        <w:t xml:space="preserve"> sidebar</w:t>
+        <w:t xml:space="preserve"> </w:t>
+      </w:r>
+      <w:r>
+        <w:t>nav</w:t>
+      </w:r>
+      <w:r>
+        <w:t>bar</w:t>
       </w:r>
     </w:p>
     <w:p>
@@ -1169,7 +1193,7 @@
         </w:numPr>
       </w:pPr>
       <w:r>
-        <w:t>Admin có thể xem, tìm kiếm, tên/email và đổi mật khẩu cho use (yêu cầu xác minh mật khẩu admin)</w:t>
+        <w:t xml:space="preserve">Admin có thể xem, tìm kiếm, tên/email </w:t>
       </w:r>
     </w:p>
     <w:p>
@@ -1555,187 +1579,267 @@
         </w:numPr>
       </w:pPr>
       <w:r>
-        <w:t>Implement infinite scroll để load thêm phim</w:t>
-      </w:r>
-      <w:r>
-        <w:t xml:space="preserve"> và mỗi category hiển thị </w:t>
-      </w:r>
-      <w:r>
-        <w:t>2</w:t>
-      </w:r>
-      <w:r>
-        <w:t xml:space="preserve">0 phim sau khi đến phim thứ </w:t>
-      </w:r>
-      <w:r>
-        <w:t>2</w:t>
-      </w:r>
-      <w:r>
-        <w:t>0 thì quay về phim thứ nhất</w:t>
-      </w:r>
-    </w:p>
-    <w:p>
-      <w:pPr>
+        <w:t>Thiết kế theo mãu trong</w:t>
+      </w:r>
+      <w:r>
+        <w:t xml:space="preserve"> BRD</w:t>
+      </w:r>
+    </w:p>
+    <w:p>
+      <w:pPr>
+        <w:rPr>
+          <w:b/>
+          <w:bCs/>
+        </w:rPr>
+      </w:pPr>
+      <w:r>
+        <w:rPr>
+          <w:b/>
+          <w:bCs/>
+        </w:rPr>
+        <w:t>US-</w:t>
+      </w:r>
+      <w:r>
+        <w:rPr>
+          <w:b/>
+          <w:bCs/>
+        </w:rPr>
+        <w:t>09</w:t>
+      </w:r>
+      <w:r>
+        <w:rPr>
+          <w:b/>
+          <w:bCs/>
+        </w:rPr>
+        <w:t xml:space="preserve">: </w:t>
+      </w:r>
+      <w:r>
+        <w:rPr>
+          <w:b/>
+          <w:bCs/>
+        </w:rPr>
+        <w:t>Search</w:t>
+      </w:r>
+      <w:r>
+        <w:rPr>
+          <w:b/>
+          <w:bCs/>
+        </w:rPr>
+        <w:t xml:space="preserve"> Page</w:t>
+      </w:r>
+    </w:p>
+    <w:p>
+      <w:r>
+        <w:rPr>
+          <w:b/>
+          <w:bCs/>
+        </w:rPr>
+        <w:t>Là</w:t>
+      </w:r>
+      <w:r>
+        <w:t xml:space="preserve"> một người dùng,</w:t>
+      </w:r>
+      <w:r>
+        <w:br/>
+      </w:r>
+      <w:r>
+        <w:rPr>
+          <w:b/>
+          <w:bCs/>
+        </w:rPr>
+        <w:t>Tôi muốn</w:t>
+      </w:r>
+      <w:r>
+        <w:t xml:space="preserve"> </w:t>
+      </w:r>
+      <w:r>
+        <w:t>tìm kiếm phim hoặc TV shows theo từ khoá</w:t>
+      </w:r>
+      <w:r>
+        <w:t>,</w:t>
+      </w:r>
+      <w:r>
+        <w:br/>
+      </w:r>
+      <w:r>
+        <w:rPr>
+          <w:b/>
+          <w:bCs/>
+        </w:rPr>
+        <w:t>Để</w:t>
+      </w:r>
+      <w:r>
+        <w:t xml:space="preserve"> </w:t>
+      </w:r>
+      <w:r>
+        <w:t>nhanh chống tìm thấy nội dung muốn tìm</w:t>
+      </w:r>
+      <w:r>
+        <w:t>.</w:t>
+      </w:r>
+    </w:p>
+    <w:p>
+      <w:r>
+        <w:rPr>
+          <w:b/>
+          <w:bCs/>
+        </w:rPr>
+        <w:t>Tiêu Chí Chấp Nhận:</w:t>
+      </w:r>
+    </w:p>
+    <w:p>
+      <w:pPr>
+        <w:pStyle w:val="ListParagraph"/>
         <w:numPr>
           <w:ilvl w:val="0"/>
-          <w:numId w:val="68"/>
+          <w:numId w:val="96"/>
         </w:numPr>
       </w:pPr>
       <w:r>
-        <w:t>Thiết kế theo mãu trong</w:t>
-      </w:r>
-      <w:r>
-        <w:t xml:space="preserve"> BRD</w:t>
-      </w:r>
-    </w:p>
-    <w:p>
-      <w:pPr>
-        <w:rPr>
-          <w:b/>
-          <w:bCs/>
-        </w:rPr>
-      </w:pPr>
-      <w:r>
-        <w:rPr>
-          <w:b/>
-          <w:bCs/>
-        </w:rPr>
-        <w:t>US-0</w:t>
-      </w:r>
-      <w:r>
-        <w:rPr>
-          <w:b/>
-          <w:bCs/>
-        </w:rPr>
-        <w:t>9</w:t>
-      </w:r>
-      <w:r>
-        <w:rPr>
-          <w:b/>
-          <w:bCs/>
-        </w:rPr>
-        <w:t>: Tìm Kiếm Phim</w:t>
-      </w:r>
-    </w:p>
-    <w:p>
-      <w:r>
-        <w:rPr>
-          <w:b/>
-          <w:bCs/>
-        </w:rPr>
-        <w:t>Là</w:t>
-      </w:r>
-      <w:r>
-        <w:t xml:space="preserve"> một người dùng,</w:t>
-      </w:r>
-      <w:r>
-        <w:br/>
-      </w:r>
-      <w:r>
-        <w:rPr>
-          <w:b/>
-          <w:bCs/>
-        </w:rPr>
-        <w:t>Tôi muốn</w:t>
-      </w:r>
-      <w:r>
-        <w:t xml:space="preserve"> tìm kiếm các bộ phim cụ thể,</w:t>
-      </w:r>
-      <w:r>
-        <w:br/>
-      </w:r>
-      <w:r>
-        <w:rPr>
-          <w:b/>
-          <w:bCs/>
-        </w:rPr>
-        <w:t>Để</w:t>
-      </w:r>
-      <w:r>
-        <w:t xml:space="preserve"> có thể nhanh chóng tìm thấy nội dung tôi quan tâm.</w:t>
-      </w:r>
-    </w:p>
-    <w:p>
-      <w:r>
-        <w:rPr>
-          <w:b/>
-          <w:bCs/>
-        </w:rPr>
-        <w:t>Tiêu Chí Chấp Nhận:</w:t>
-      </w:r>
-    </w:p>
-    <w:p>
-      <w:pPr>
+        <w:t>Thanh tìm kiế</w:t>
+      </w:r>
+      <w:r>
+        <w:t>m( Trang ) có thể truy cập từ header</w:t>
+      </w:r>
+    </w:p>
+    <w:p>
+      <w:pPr>
+        <w:pStyle w:val="ListParagraph"/>
         <w:numPr>
           <w:ilvl w:val="0"/>
-          <w:numId w:val="69"/>
+          <w:numId w:val="96"/>
         </w:numPr>
       </w:pPr>
       <w:r>
-        <w:t>Search bar có thể truy cập từ header/</w:t>
-      </w:r>
-      <w:r>
-        <w:t>side</w:t>
-      </w:r>
-      <w:r>
-        <w:t>bar</w:t>
-      </w:r>
-    </w:p>
-    <w:p>
-      <w:pPr>
+        <w:t>Giao diện tìm kiếm có input và nút search rõ ràng</w:t>
+      </w:r>
+    </w:p>
+    <w:p>
+      <w:pPr>
+        <w:pStyle w:val="ListParagraph"/>
         <w:numPr>
           <w:ilvl w:val="0"/>
-          <w:numId w:val="69"/>
+          <w:numId w:val="96"/>
         </w:numPr>
       </w:pPr>
       <w:r>
-        <w:t>Sử dụng TMDB search API để tìm kiếm</w:t>
-      </w:r>
-    </w:p>
-    <w:p>
-      <w:pPr>
+        <w:t>Hỗ trợ tìm kiếm real-time với debounce để tránh gọi API liên tục</w:t>
+      </w:r>
+    </w:p>
+    <w:p>
+      <w:pPr>
+        <w:pStyle w:val="ListParagraph"/>
         <w:numPr>
           <w:ilvl w:val="0"/>
-          <w:numId w:val="69"/>
+          <w:numId w:val="96"/>
         </w:numPr>
       </w:pPr>
       <w:r>
-        <w:t>Kết quả hiển thị real-time với debounce để tối ưu performance</w:t>
-      </w:r>
-    </w:p>
-    <w:p>
-      <w:pPr>
+        <w:t>Kết quả hiển thị</w:t>
+      </w:r>
+      <w:r>
+        <w:t xml:space="preserve"> dưới dạng moviecard hoặc tvshowcard</w:t>
+      </w:r>
+    </w:p>
+    <w:p>
+      <w:pPr>
+        <w:pStyle w:val="ListParagraph"/>
         <w:numPr>
           <w:ilvl w:val="0"/>
-          <w:numId w:val="69"/>
+          <w:numId w:val="96"/>
         </w:numPr>
       </w:pPr>
       <w:r>
-        <w:t>Results hiển thị poster, title, release date và rating</w:t>
-      </w:r>
-    </w:p>
-    <w:p>
-      <w:pPr>
+        <w:t>Sử dụng TMDB Search API</w:t>
+      </w:r>
+    </w:p>
+    <w:p>
+      <w:pPr>
+        <w:pStyle w:val="ListParagraph"/>
         <w:numPr>
           <w:ilvl w:val="0"/>
-          <w:numId w:val="69"/>
+          <w:numId w:val="96"/>
         </w:numPr>
       </w:pPr>
       <w:r>
-        <w:t>Hiển thị "No results found" message khi không có kết quả</w:t>
-      </w:r>
-    </w:p>
-    <w:p>
-      <w:pPr>
+        <w:t>Hiển thị thông báo “Không tìm thấy kết quả” nếu không có phim nào phù hợp</w:t>
+      </w:r>
+    </w:p>
+    <w:p>
+      <w:pPr>
+        <w:pStyle w:val="ListParagraph"/>
         <w:numPr>
           <w:ilvl w:val="0"/>
-          <w:numId w:val="69"/>
+          <w:numId w:val="96"/>
         </w:numPr>
       </w:pPr>
       <w:r>
-        <w:t xml:space="preserve">Search history được lưu cho </w:t>
-      </w:r>
-      <w:r>
-        <w:t>user đã đăng nhập</w:t>
+        <w:t>Lưu lịch sử tìm kiếm cho người dùng đã đăng nhập (tối đa 10 kết quả gần nhất)</w:t>
+      </w:r>
+    </w:p>
+    <w:p>
+      <w:pPr>
+        <w:pStyle w:val="ListParagraph"/>
+        <w:numPr>
+          <w:ilvl w:val="0"/>
+          <w:numId w:val="96"/>
+        </w:numPr>
+      </w:pPr>
+      <w:r>
+        <w:t>Responsive UI, tối ưu cả desktop lẫn mobile</w:t>
+      </w:r>
+    </w:p>
+    <w:p>
+      <w:pPr>
+        <w:pStyle w:val="ListParagraph"/>
+        <w:numPr>
+          <w:ilvl w:val="0"/>
+          <w:numId w:val="96"/>
+        </w:numPr>
+      </w:pPr>
+      <w:r>
+        <w:t>Sử dụng loading đã cấu hình sẵn</w:t>
+      </w:r>
+    </w:p>
+    <w:p>
+      <w:pPr>
+        <w:pStyle w:val="ListParagraph"/>
+        <w:numPr>
+          <w:ilvl w:val="0"/>
+          <w:numId w:val="96"/>
+        </w:numPr>
+      </w:pPr>
+      <w:r>
+        <w:t xml:space="preserve">Hỗ trợ tìm kiếm cho cả </w:t>
+      </w:r>
+      <w:r>
+        <w:rPr>
+          <w:b/>
+          <w:bCs/>
+        </w:rPr>
+        <w:t>Movie</w:t>
+      </w:r>
+      <w:r>
+        <w:t xml:space="preserve"> và </w:t>
+      </w:r>
+      <w:r>
+        <w:rPr>
+          <w:b/>
+          <w:bCs/>
+        </w:rPr>
+        <w:t>TV Show</w:t>
+      </w:r>
+    </w:p>
+    <w:p>
+      <w:pPr>
+        <w:pStyle w:val="ListParagraph"/>
+        <w:numPr>
+          <w:ilvl w:val="0"/>
+          <w:numId w:val="96"/>
+        </w:numPr>
+      </w:pPr>
+      <w:r>
+        <w:t>Có filter (optional) để chọn loại nội dung: Tất cả | Movie | TV Show</w:t>
       </w:r>
     </w:p>
     <w:p>
@@ -2737,9 +2841,6 @@
       <w:r>
         <w:t>Display user's personal rating riêng biệt với TMDB rating</w:t>
       </w:r>
-      <w:r>
-        <w:t xml:space="preserve"> (Optional)</w:t>
-      </w:r>
     </w:p>
     <w:p>
       <w:pPr>
@@ -3795,14 +3896,7 @@
           <w:b/>
           <w:bCs/>
         </w:rPr>
-        <w:t>US-</w:t>
-      </w:r>
-      <w:r>
-        <w:rPr>
-          <w:b/>
-          <w:bCs/>
-        </w:rPr>
-        <w:t>2</w:t>
+        <w:t>US-2</w:t>
       </w:r>
       <w:r>
         <w:rPr>
@@ -3810,183 +3904,6 @@
           <w:bCs/>
         </w:rPr>
         <w:t>1</w:t>
-      </w:r>
-      <w:r>
-        <w:rPr>
-          <w:b/>
-          <w:bCs/>
-        </w:rPr>
-        <w:t>: Hạn Chế Quyền Truy Cập Sidebar</w:t>
-      </w:r>
-    </w:p>
-    <w:p>
-      <w:r>
-        <w:rPr>
-          <w:b/>
-          <w:bCs/>
-        </w:rPr>
-        <w:t>Là</w:t>
-      </w:r>
-      <w:r>
-        <w:t xml:space="preserve"> một người dùng chưa đăng nhập,</w:t>
-      </w:r>
-      <w:r>
-        <w:br/>
-      </w:r>
-      <w:r>
-        <w:rPr>
-          <w:b/>
-          <w:bCs/>
-        </w:rPr>
-        <w:t>Tôi muốn</w:t>
-      </w:r>
-      <w:r>
-        <w:t xml:space="preserve"> </w:t>
-      </w:r>
-      <w:r>
-        <w:t>duyệt</w:t>
-      </w:r>
-      <w:r>
-        <w:t xml:space="preserve"> và </w:t>
-      </w:r>
-      <w:r>
-        <w:t>tìm kiếm</w:t>
-      </w:r>
-      <w:r>
-        <w:t xml:space="preserve"> movies,</w:t>
-      </w:r>
-      <w:r>
-        <w:br/>
-      </w:r>
-      <w:r>
-        <w:rPr>
-          <w:b/>
-          <w:bCs/>
-        </w:rPr>
-        <w:t>Nhưng</w:t>
-      </w:r>
-      <w:r>
-        <w:t xml:space="preserve"> cần đăng nhập để sử dụng sidebar features.</w:t>
-      </w:r>
-    </w:p>
-    <w:p>
-      <w:r>
-        <w:rPr>
-          <w:b/>
-          <w:bCs/>
-        </w:rPr>
-        <w:t>Tiêu Chí Chấp Nhận:</w:t>
-      </w:r>
-    </w:p>
-    <w:p>
-      <w:pPr>
-        <w:numPr>
-          <w:ilvl w:val="0"/>
-          <w:numId w:val="81"/>
-        </w:numPr>
-      </w:pPr>
-      <w:r>
-        <w:t>Users có thể xem phim, tìm kiếm và xem chi tiết của phim đó nhưng không thêm phim vào watch list hay xem tiến trình phim</w:t>
-      </w:r>
-    </w:p>
-    <w:p>
-      <w:pPr>
-        <w:numPr>
-          <w:ilvl w:val="0"/>
-          <w:numId w:val="81"/>
-        </w:numPr>
-      </w:pPr>
-      <w:r>
-        <w:t>Sidebar interactions hiển thị login prompt</w:t>
-      </w:r>
-    </w:p>
-    <w:p>
-      <w:pPr>
-        <w:numPr>
-          <w:ilvl w:val="0"/>
-          <w:numId w:val="81"/>
-        </w:numPr>
-      </w:pPr>
-      <w:r>
-        <w:t>Thông báo quyền lợi</w:t>
-      </w:r>
-      <w:r>
-        <w:t xml:space="preserve"> của </w:t>
-      </w:r>
-      <w:r>
-        <w:t xml:space="preserve">users qua </w:t>
-      </w:r>
-      <w:r>
-        <w:t>việc đăng nhập</w:t>
-      </w:r>
-    </w:p>
-    <w:p>
-      <w:pPr>
-        <w:numPr>
-          <w:ilvl w:val="0"/>
-          <w:numId w:val="81"/>
-        </w:numPr>
-      </w:pPr>
-      <w:r>
-        <w:t xml:space="preserve">Login/signup links trong </w:t>
-      </w:r>
-      <w:r>
-        <w:t>sidebar</w:t>
-      </w:r>
-    </w:p>
-    <w:p>
-      <w:pPr>
-        <w:numPr>
-          <w:ilvl w:val="0"/>
-          <w:numId w:val="81"/>
-        </w:numPr>
-      </w:pPr>
-      <w:r>
-        <w:t>Chuyển hướng về main sau khi đăng nhập xong</w:t>
-      </w:r>
-    </w:p>
-    <w:p>
-      <w:pPr>
-        <w:numPr>
-          <w:ilvl w:val="0"/>
-          <w:numId w:val="81"/>
-        </w:numPr>
-      </w:pPr>
-      <w:r>
-        <w:t>Cập nhật trạng thái sidebar theo thời gian thực sau khi login/logout</w:t>
-      </w:r>
-    </w:p>
-    <w:p>
-      <w:pPr>
-        <w:numPr>
-          <w:ilvl w:val="0"/>
-          <w:numId w:val="81"/>
-        </w:numPr>
-      </w:pPr>
-      <w:r>
-        <w:t>Guest mode limitations được giải thích rõ ràng</w:t>
-      </w:r>
-    </w:p>
-    <w:p>
-      <w:pPr>
-        <w:rPr>
-          <w:b/>
-          <w:bCs/>
-        </w:rPr>
-      </w:pPr>
-      <w:r>
-        <w:rPr>
-          <w:b/>
-          <w:bCs/>
-        </w:rPr>
-        <w:t>US-2</w:t>
-      </w:r>
-      <w:r>
-        <w:rPr>
-          <w:b/>
-          <w:bCs/>
-        </w:rPr>
-        <w:t>2</w:t>
       </w:r>
       <w:r>
         <w:rPr>
@@ -4136,7 +4053,6 @@
           <w:b/>
           <w:bCs/>
         </w:rPr>
-        <w:lastRenderedPageBreak/>
         <w:t>Extra</w:t>
       </w:r>
       <w:r>
@@ -4159,7 +4075,35 @@
           <w:b/>
           <w:bCs/>
         </w:rPr>
-        <w:t>US-23: Coming Soon Page</w:t>
+        <w:t>US-2</w:t>
+      </w:r>
+      <w:r>
+        <w:rPr>
+          <w:b/>
+          <w:bCs/>
+        </w:rPr>
+        <w:t>2</w:t>
+      </w:r>
+      <w:r>
+        <w:rPr>
+          <w:b/>
+          <w:bCs/>
+        </w:rPr>
+        <w:t xml:space="preserve">: </w:t>
+      </w:r>
+      <w:r>
+        <w:rPr>
+          <w:b/>
+          <w:bCs/>
+        </w:rPr>
+        <w:t>Explore</w:t>
+      </w:r>
+      <w:r>
+        <w:rPr>
+          <w:b/>
+          <w:bCs/>
+        </w:rPr>
+        <w:t xml:space="preserve"> Page</w:t>
       </w:r>
     </w:p>
     <w:p>
@@ -4184,7 +4128,19 @@
         <w:t>Tôi muốn</w:t>
       </w:r>
       <w:r>
-        <w:t xml:space="preserve"> thấy trang "Coming Soon" thay vì lỗi 404,</w:t>
+        <w:t xml:space="preserve"> </w:t>
+      </w:r>
+      <w:r>
+        <w:t>khám phá các bộ phim</w:t>
+      </w:r>
+      <w:r>
+        <w:t xml:space="preserve"> hoặc TV shows</w:t>
+      </w:r>
+      <w:r>
+        <w:t xml:space="preserve"> nổi bật được lọc và phân loại</w:t>
+      </w:r>
+      <w:r>
+        <w:t>,</w:t>
       </w:r>
       <w:r>
         <w:br/>
@@ -4197,7 +4153,10 @@
         <w:t>Để</w:t>
       </w:r>
       <w:r>
-        <w:t xml:space="preserve"> biết rằng tính năng đang được phát triển và sẽ ra mắt sớm.</w:t>
+        <w:t xml:space="preserve"> có thể dễ dàng tìm thấy nội dung mới hoặc phù hợp với sở thích</w:t>
+      </w:r>
+      <w:r>
+        <w:t>.</w:t>
       </w:r>
     </w:p>
     <w:p>
@@ -4211,92 +4170,172 @@
     </w:p>
     <w:p>
       <w:pPr>
+        <w:pStyle w:val="ListParagraph"/>
         <w:numPr>
           <w:ilvl w:val="0"/>
-          <w:numId w:val="91"/>
+          <w:numId w:val="94"/>
         </w:numPr>
       </w:pPr>
       <w:r>
-        <w:t>Trang "Coming Soon" hiển thị cho các routes/features chưa hoàn thành</w:t>
-      </w:r>
-    </w:p>
-    <w:p>
-      <w:pPr>
+        <w:t>Trang “Explore” hiển thị nhiều nhóm phim</w:t>
+      </w:r>
+      <w:r>
+        <w:t xml:space="preserve"> hoặc TV shows</w:t>
+      </w:r>
+      <w:r>
+        <w:t>:</w:t>
+      </w:r>
+    </w:p>
+    <w:p>
+      <w:pPr>
+        <w:pStyle w:val="ListParagraph"/>
+        <w:numPr>
+          <w:ilvl w:val="1"/>
+          <w:numId w:val="94"/>
+        </w:numPr>
+      </w:pPr>
+      <w:r>
+        <w:t>Trending (xu hướng hiện tại)</w:t>
+      </w:r>
+    </w:p>
+    <w:p>
+      <w:pPr>
+        <w:pStyle w:val="ListParagraph"/>
+        <w:numPr>
+          <w:ilvl w:val="1"/>
+          <w:numId w:val="94"/>
+        </w:numPr>
+      </w:pPr>
+      <w:r>
+        <w:t>Popular in your country (nếu TMDB hỗ trợ)</w:t>
+      </w:r>
+    </w:p>
+    <w:p>
+      <w:pPr>
+        <w:pStyle w:val="ListParagraph"/>
+        <w:numPr>
+          <w:ilvl w:val="1"/>
+          <w:numId w:val="94"/>
+        </w:numPr>
+      </w:pPr>
+      <w:r>
+        <w:t>Đề xuất theo thể loại (Genre Recommendations)</w:t>
+      </w:r>
+    </w:p>
+    <w:p>
+      <w:pPr>
+        <w:pStyle w:val="ListParagraph"/>
         <w:numPr>
           <w:ilvl w:val="0"/>
-          <w:numId w:val="91"/>
+          <w:numId w:val="94"/>
         </w:numPr>
       </w:pPr>
       <w:r>
-        <w:t>Thiết kế nhất quán với brand identity của CineHub</w:t>
-      </w:r>
-    </w:p>
-    <w:p>
-      <w:pPr>
+        <w:t>Có thể lọc nhanh theo genre, thời gian phát hành, rating</w:t>
+      </w:r>
+    </w:p>
+    <w:p>
+      <w:pPr>
+        <w:pStyle w:val="ListParagraph"/>
         <w:numPr>
           <w:ilvl w:val="0"/>
-          <w:numId w:val="91"/>
+          <w:numId w:val="94"/>
         </w:numPr>
       </w:pPr>
       <w:r>
-        <w:t>Hiển thị thông điệp rõ ràng: "Tính năng đang phát triển"</w:t>
-      </w:r>
-    </w:p>
-    <w:p>
-      <w:pPr>
+        <w:t>Mỗi phim hiển thị</w:t>
+      </w:r>
+      <w:r>
+        <w:t xml:space="preserve"> theo moviecard hoặc tvshowcard</w:t>
+      </w:r>
+    </w:p>
+    <w:p>
+      <w:pPr>
+        <w:pStyle w:val="ListParagraph"/>
         <w:numPr>
           <w:ilvl w:val="0"/>
-          <w:numId w:val="91"/>
+          <w:numId w:val="94"/>
         </w:numPr>
       </w:pPr>
       <w:r>
-        <w:t xml:space="preserve">Có countdown timer hoặc timeline dự kiến </w:t>
-      </w:r>
-    </w:p>
-    <w:p>
-      <w:pPr>
+        <w:t>Responsive UI với thiết kế theo brand CineHub</w:t>
+      </w:r>
+    </w:p>
+    <w:p>
+      <w:pPr>
+        <w:pStyle w:val="ListParagraph"/>
         <w:numPr>
           <w:ilvl w:val="0"/>
-          <w:numId w:val="91"/>
+          <w:numId w:val="94"/>
         </w:numPr>
       </w:pPr>
       <w:r>
-        <w:t>Nút "Quay về trang chủ" hoặc "Khám phá các tính năng khác"</w:t>
-      </w:r>
-    </w:p>
-    <w:p>
-      <w:pPr>
+        <w:t>Sử dụng TMDB API hoặc TMDB Discover endpoint</w:t>
+      </w:r>
+    </w:p>
+    <w:p>
+      <w:pPr>
+        <w:pStyle w:val="ListParagraph"/>
         <w:numPr>
           <w:ilvl w:val="0"/>
-          <w:numId w:val="91"/>
+          <w:numId w:val="94"/>
         </w:numPr>
       </w:pPr>
       <w:r>
-        <w:t>Responsive design phù hợp với mobile và desktop</w:t>
-      </w:r>
-    </w:p>
-    <w:p>
-      <w:pPr>
+        <w:t>Có nút "</w:t>
+      </w:r>
+      <w:r>
+        <w:t>View More</w:t>
+      </w:r>
+      <w:r>
+        <w:t>" để đi đến danh mục đầy đủ nếu applicable</w:t>
+      </w:r>
+    </w:p>
+    <w:p>
+      <w:pPr>
+        <w:pStyle w:val="ListParagraph"/>
         <w:numPr>
           <w:ilvl w:val="0"/>
-          <w:numId w:val="91"/>
+          <w:numId w:val="94"/>
         </w:numPr>
       </w:pPr>
       <w:r>
-        <w:t>Animation nhẹ nhàng để trang không quá tĩnh</w:t>
-      </w:r>
-    </w:p>
-    <w:p>
-      <w:pPr>
+        <w:lastRenderedPageBreak/>
+        <w:t>Caching bằng TanStack Query để giảm số lượng gọi API</w:t>
+      </w:r>
+    </w:p>
+    <w:p>
+      <w:pPr>
+        <w:pStyle w:val="ListParagraph"/>
         <w:numPr>
           <w:ilvl w:val="0"/>
-          <w:numId w:val="91"/>
+          <w:numId w:val="94"/>
         </w:numPr>
       </w:pPr>
       <w:r>
-        <w:t>Có thể customize message cho từng tính năng khác nhau</w:t>
-      </w:r>
-    </w:p>
+        <w:t>Loading state cho từng section</w:t>
+      </w:r>
+    </w:p>
+    <w:p>
+      <w:pPr>
+        <w:pStyle w:val="ListParagraph"/>
+        <w:numPr>
+          <w:ilvl w:val="0"/>
+          <w:numId w:val="94"/>
+        </w:numPr>
+      </w:pPr>
+      <w:r>
+        <w:t>Nếu không có dữ liệu (ví dụ không có phim trending), hiển thị thông báo “</w:t>
+      </w:r>
+      <w:r>
+        <w:t>No Data Content</w:t>
+      </w:r>
+      <w:r>
+        <w:t>”</w:t>
+      </w:r>
+    </w:p>
+    <w:p/>
+    <w:p/>
     <w:p>
       <w:r>
         <w:rPr>
@@ -4528,7 +4567,6 @@
         </w:numPr>
       </w:pPr>
       <w:r>
-        <w:lastRenderedPageBreak/>
         <w:t>Wrapper API TMDB với xử lý lỗ</w:t>
       </w:r>
       <w:r>
@@ -7422,6 +7460,155 @@
     </w:lvl>
   </w:abstractNum>
   <w:abstractNum w:abstractNumId="19" w15:restartNumberingAfterBreak="0">
+    <w:nsid w:val="1B5B268B"/>
+    <w:multiLevelType w:val="multilevel"/>
+    <w:tmpl w:val="94D09EC6"/>
+    <w:lvl w:ilvl="0">
+      <w:start w:val="1"/>
+      <w:numFmt w:val="bullet"/>
+      <w:lvlText w:val=""/>
+      <w:lvlJc w:val="left"/>
+      <w:pPr>
+        <w:tabs>
+          <w:tab w:val="num" w:pos="720"/>
+        </w:tabs>
+        <w:ind w:left="720" w:hanging="360"/>
+      </w:pPr>
+      <w:rPr>
+        <w:rFonts w:ascii="Symbol" w:hAnsi="Symbol" w:hint="default"/>
+        <w:sz w:val="20"/>
+      </w:rPr>
+    </w:lvl>
+    <w:lvl w:ilvl="1" w:tentative="1">
+      <w:start w:val="1"/>
+      <w:numFmt w:val="bullet"/>
+      <w:lvlText w:val="o"/>
+      <w:lvlJc w:val="left"/>
+      <w:pPr>
+        <w:tabs>
+          <w:tab w:val="num" w:pos="1440"/>
+        </w:tabs>
+        <w:ind w:left="1440" w:hanging="360"/>
+      </w:pPr>
+      <w:rPr>
+        <w:rFonts w:ascii="Courier New" w:hAnsi="Courier New" w:hint="default"/>
+        <w:sz w:val="20"/>
+      </w:rPr>
+    </w:lvl>
+    <w:lvl w:ilvl="2" w:tentative="1">
+      <w:start w:val="1"/>
+      <w:numFmt w:val="bullet"/>
+      <w:lvlText w:val=""/>
+      <w:lvlJc w:val="left"/>
+      <w:pPr>
+        <w:tabs>
+          <w:tab w:val="num" w:pos="2160"/>
+        </w:tabs>
+        <w:ind w:left="2160" w:hanging="360"/>
+      </w:pPr>
+      <w:rPr>
+        <w:rFonts w:ascii="Wingdings" w:hAnsi="Wingdings" w:hint="default"/>
+        <w:sz w:val="20"/>
+      </w:rPr>
+    </w:lvl>
+    <w:lvl w:ilvl="3" w:tentative="1">
+      <w:start w:val="1"/>
+      <w:numFmt w:val="bullet"/>
+      <w:lvlText w:val=""/>
+      <w:lvlJc w:val="left"/>
+      <w:pPr>
+        <w:tabs>
+          <w:tab w:val="num" w:pos="2880"/>
+        </w:tabs>
+        <w:ind w:left="2880" w:hanging="360"/>
+      </w:pPr>
+      <w:rPr>
+        <w:rFonts w:ascii="Wingdings" w:hAnsi="Wingdings" w:hint="default"/>
+        <w:sz w:val="20"/>
+      </w:rPr>
+    </w:lvl>
+    <w:lvl w:ilvl="4" w:tentative="1">
+      <w:start w:val="1"/>
+      <w:numFmt w:val="bullet"/>
+      <w:lvlText w:val=""/>
+      <w:lvlJc w:val="left"/>
+      <w:pPr>
+        <w:tabs>
+          <w:tab w:val="num" w:pos="3600"/>
+        </w:tabs>
+        <w:ind w:left="3600" w:hanging="360"/>
+      </w:pPr>
+      <w:rPr>
+        <w:rFonts w:ascii="Wingdings" w:hAnsi="Wingdings" w:hint="default"/>
+        <w:sz w:val="20"/>
+      </w:rPr>
+    </w:lvl>
+    <w:lvl w:ilvl="5" w:tentative="1">
+      <w:start w:val="1"/>
+      <w:numFmt w:val="bullet"/>
+      <w:lvlText w:val=""/>
+      <w:lvlJc w:val="left"/>
+      <w:pPr>
+        <w:tabs>
+          <w:tab w:val="num" w:pos="4320"/>
+        </w:tabs>
+        <w:ind w:left="4320" w:hanging="360"/>
+      </w:pPr>
+      <w:rPr>
+        <w:rFonts w:ascii="Wingdings" w:hAnsi="Wingdings" w:hint="default"/>
+        <w:sz w:val="20"/>
+      </w:rPr>
+    </w:lvl>
+    <w:lvl w:ilvl="6" w:tentative="1">
+      <w:start w:val="1"/>
+      <w:numFmt w:val="bullet"/>
+      <w:lvlText w:val=""/>
+      <w:lvlJc w:val="left"/>
+      <w:pPr>
+        <w:tabs>
+          <w:tab w:val="num" w:pos="5040"/>
+        </w:tabs>
+        <w:ind w:left="5040" w:hanging="360"/>
+      </w:pPr>
+      <w:rPr>
+        <w:rFonts w:ascii="Wingdings" w:hAnsi="Wingdings" w:hint="default"/>
+        <w:sz w:val="20"/>
+      </w:rPr>
+    </w:lvl>
+    <w:lvl w:ilvl="7" w:tentative="1">
+      <w:start w:val="1"/>
+      <w:numFmt w:val="bullet"/>
+      <w:lvlText w:val=""/>
+      <w:lvlJc w:val="left"/>
+      <w:pPr>
+        <w:tabs>
+          <w:tab w:val="num" w:pos="5760"/>
+        </w:tabs>
+        <w:ind w:left="5760" w:hanging="360"/>
+      </w:pPr>
+      <w:rPr>
+        <w:rFonts w:ascii="Wingdings" w:hAnsi="Wingdings" w:hint="default"/>
+        <w:sz w:val="20"/>
+      </w:rPr>
+    </w:lvl>
+    <w:lvl w:ilvl="8" w:tentative="1">
+      <w:start w:val="1"/>
+      <w:numFmt w:val="bullet"/>
+      <w:lvlText w:val=""/>
+      <w:lvlJc w:val="left"/>
+      <w:pPr>
+        <w:tabs>
+          <w:tab w:val="num" w:pos="6480"/>
+        </w:tabs>
+        <w:ind w:left="6480" w:hanging="360"/>
+      </w:pPr>
+      <w:rPr>
+        <w:rFonts w:ascii="Wingdings" w:hAnsi="Wingdings" w:hint="default"/>
+        <w:sz w:val="20"/>
+      </w:rPr>
+    </w:lvl>
+  </w:abstractNum>
+  <w:abstractNum w:abstractNumId="20" w15:restartNumberingAfterBreak="0">
     <w:nsid w:val="1D063100"/>
     <w:multiLevelType w:val="multilevel"/>
     <w:tmpl w:val="2EE4584A"/>
@@ -7570,7 +7757,7 @@
       </w:rPr>
     </w:lvl>
   </w:abstractNum>
-  <w:abstractNum w:abstractNumId="20" w15:restartNumberingAfterBreak="0">
+  <w:abstractNum w:abstractNumId="21" w15:restartNumberingAfterBreak="0">
     <w:nsid w:val="1EEA2907"/>
     <w:multiLevelType w:val="multilevel"/>
     <w:tmpl w:val="661CBBB2"/>
@@ -7719,7 +7906,7 @@
       </w:rPr>
     </w:lvl>
   </w:abstractNum>
-  <w:abstractNum w:abstractNumId="21" w15:restartNumberingAfterBreak="0">
+  <w:abstractNum w:abstractNumId="22" w15:restartNumberingAfterBreak="0">
     <w:nsid w:val="1FFC4E64"/>
     <w:multiLevelType w:val="multilevel"/>
     <w:tmpl w:val="1F92998C"/>
@@ -7868,7 +8055,7 @@
       </w:rPr>
     </w:lvl>
   </w:abstractNum>
-  <w:abstractNum w:abstractNumId="22" w15:restartNumberingAfterBreak="0">
+  <w:abstractNum w:abstractNumId="23" w15:restartNumberingAfterBreak="0">
     <w:nsid w:val="200759F9"/>
     <w:multiLevelType w:val="multilevel"/>
     <w:tmpl w:val="D0420218"/>
@@ -8017,7 +8204,7 @@
       </w:rPr>
     </w:lvl>
   </w:abstractNum>
-  <w:abstractNum w:abstractNumId="23" w15:restartNumberingAfterBreak="0">
+  <w:abstractNum w:abstractNumId="24" w15:restartNumberingAfterBreak="0">
     <w:nsid w:val="21852C6E"/>
     <w:multiLevelType w:val="multilevel"/>
     <w:tmpl w:val="581224D0"/>
@@ -8166,7 +8353,120 @@
       </w:rPr>
     </w:lvl>
   </w:abstractNum>
-  <w:abstractNum w:abstractNumId="24" w15:restartNumberingAfterBreak="0">
+  <w:abstractNum w:abstractNumId="25" w15:restartNumberingAfterBreak="0">
+    <w:nsid w:val="224573D9"/>
+    <w:multiLevelType w:val="hybridMultilevel"/>
+    <w:tmpl w:val="31E80B68"/>
+    <w:lvl w:ilvl="0" w:tplc="04090001">
+      <w:start w:val="1"/>
+      <w:numFmt w:val="bullet"/>
+      <w:lvlText w:val=""/>
+      <w:lvlJc w:val="left"/>
+      <w:pPr>
+        <w:ind w:left="720" w:hanging="360"/>
+      </w:pPr>
+      <w:rPr>
+        <w:rFonts w:ascii="Symbol" w:hAnsi="Symbol" w:hint="default"/>
+      </w:rPr>
+    </w:lvl>
+    <w:lvl w:ilvl="1" w:tplc="04090003">
+      <w:start w:val="1"/>
+      <w:numFmt w:val="bullet"/>
+      <w:lvlText w:val="o"/>
+      <w:lvlJc w:val="left"/>
+      <w:pPr>
+        <w:ind w:left="1440" w:hanging="360"/>
+      </w:pPr>
+      <w:rPr>
+        <w:rFonts w:ascii="Courier New" w:hAnsi="Courier New" w:cs="Courier New" w:hint="default"/>
+      </w:rPr>
+    </w:lvl>
+    <w:lvl w:ilvl="2" w:tplc="04090005" w:tentative="1">
+      <w:start w:val="1"/>
+      <w:numFmt w:val="bullet"/>
+      <w:lvlText w:val=""/>
+      <w:lvlJc w:val="left"/>
+      <w:pPr>
+        <w:ind w:left="2160" w:hanging="360"/>
+      </w:pPr>
+      <w:rPr>
+        <w:rFonts w:ascii="Wingdings" w:hAnsi="Wingdings" w:hint="default"/>
+      </w:rPr>
+    </w:lvl>
+    <w:lvl w:ilvl="3" w:tplc="04090001" w:tentative="1">
+      <w:start w:val="1"/>
+      <w:numFmt w:val="bullet"/>
+      <w:lvlText w:val=""/>
+      <w:lvlJc w:val="left"/>
+      <w:pPr>
+        <w:ind w:left="2880" w:hanging="360"/>
+      </w:pPr>
+      <w:rPr>
+        <w:rFonts w:ascii="Symbol" w:hAnsi="Symbol" w:hint="default"/>
+      </w:rPr>
+    </w:lvl>
+    <w:lvl w:ilvl="4" w:tplc="04090003" w:tentative="1">
+      <w:start w:val="1"/>
+      <w:numFmt w:val="bullet"/>
+      <w:lvlText w:val="o"/>
+      <w:lvlJc w:val="left"/>
+      <w:pPr>
+        <w:ind w:left="3600" w:hanging="360"/>
+      </w:pPr>
+      <w:rPr>
+        <w:rFonts w:ascii="Courier New" w:hAnsi="Courier New" w:cs="Courier New" w:hint="default"/>
+      </w:rPr>
+    </w:lvl>
+    <w:lvl w:ilvl="5" w:tplc="04090005" w:tentative="1">
+      <w:start w:val="1"/>
+      <w:numFmt w:val="bullet"/>
+      <w:lvlText w:val=""/>
+      <w:lvlJc w:val="left"/>
+      <w:pPr>
+        <w:ind w:left="4320" w:hanging="360"/>
+      </w:pPr>
+      <w:rPr>
+        <w:rFonts w:ascii="Wingdings" w:hAnsi="Wingdings" w:hint="default"/>
+      </w:rPr>
+    </w:lvl>
+    <w:lvl w:ilvl="6" w:tplc="04090001" w:tentative="1">
+      <w:start w:val="1"/>
+      <w:numFmt w:val="bullet"/>
+      <w:lvlText w:val=""/>
+      <w:lvlJc w:val="left"/>
+      <w:pPr>
+        <w:ind w:left="5040" w:hanging="360"/>
+      </w:pPr>
+      <w:rPr>
+        <w:rFonts w:ascii="Symbol" w:hAnsi="Symbol" w:hint="default"/>
+      </w:rPr>
+    </w:lvl>
+    <w:lvl w:ilvl="7" w:tplc="04090003" w:tentative="1">
+      <w:start w:val="1"/>
+      <w:numFmt w:val="bullet"/>
+      <w:lvlText w:val="o"/>
+      <w:lvlJc w:val="left"/>
+      <w:pPr>
+        <w:ind w:left="5760" w:hanging="360"/>
+      </w:pPr>
+      <w:rPr>
+        <w:rFonts w:ascii="Courier New" w:hAnsi="Courier New" w:cs="Courier New" w:hint="default"/>
+      </w:rPr>
+    </w:lvl>
+    <w:lvl w:ilvl="8" w:tplc="04090005" w:tentative="1">
+      <w:start w:val="1"/>
+      <w:numFmt w:val="bullet"/>
+      <w:lvlText w:val=""/>
+      <w:lvlJc w:val="left"/>
+      <w:pPr>
+        <w:ind w:left="6480" w:hanging="360"/>
+      </w:pPr>
+      <w:rPr>
+        <w:rFonts w:ascii="Wingdings" w:hAnsi="Wingdings" w:hint="default"/>
+      </w:rPr>
+    </w:lvl>
+  </w:abstractNum>
+  <w:abstractNum w:abstractNumId="26" w15:restartNumberingAfterBreak="0">
     <w:nsid w:val="229C0144"/>
     <w:multiLevelType w:val="multilevel"/>
     <w:tmpl w:val="76A2B988"/>
@@ -8315,7 +8615,7 @@
       </w:rPr>
     </w:lvl>
   </w:abstractNum>
-  <w:abstractNum w:abstractNumId="25" w15:restartNumberingAfterBreak="0">
+  <w:abstractNum w:abstractNumId="27" w15:restartNumberingAfterBreak="0">
     <w:nsid w:val="230A7DEA"/>
     <w:multiLevelType w:val="multilevel"/>
     <w:tmpl w:val="AAF6539E"/>
@@ -8464,7 +8764,7 @@
       </w:rPr>
     </w:lvl>
   </w:abstractNum>
-  <w:abstractNum w:abstractNumId="26" w15:restartNumberingAfterBreak="0">
+  <w:abstractNum w:abstractNumId="28" w15:restartNumberingAfterBreak="0">
     <w:nsid w:val="24CD7354"/>
     <w:multiLevelType w:val="multilevel"/>
     <w:tmpl w:val="718C6590"/>
@@ -8613,7 +8913,7 @@
       </w:rPr>
     </w:lvl>
   </w:abstractNum>
-  <w:abstractNum w:abstractNumId="27" w15:restartNumberingAfterBreak="0">
+  <w:abstractNum w:abstractNumId="29" w15:restartNumberingAfterBreak="0">
     <w:nsid w:val="255452CA"/>
     <w:multiLevelType w:val="multilevel"/>
     <w:tmpl w:val="BA20EDB0"/>
@@ -8762,7 +9062,7 @@
       </w:rPr>
     </w:lvl>
   </w:abstractNum>
-  <w:abstractNum w:abstractNumId="28" w15:restartNumberingAfterBreak="0">
+  <w:abstractNum w:abstractNumId="30" w15:restartNumberingAfterBreak="0">
     <w:nsid w:val="25F97552"/>
     <w:multiLevelType w:val="multilevel"/>
     <w:tmpl w:val="3CE80CD8"/>
@@ -8911,7 +9211,7 @@
       </w:rPr>
     </w:lvl>
   </w:abstractNum>
-  <w:abstractNum w:abstractNumId="29" w15:restartNumberingAfterBreak="0">
+  <w:abstractNum w:abstractNumId="31" w15:restartNumberingAfterBreak="0">
     <w:nsid w:val="26567A6D"/>
     <w:multiLevelType w:val="multilevel"/>
     <w:tmpl w:val="DF10E8D8"/>
@@ -9060,7 +9360,7 @@
       </w:rPr>
     </w:lvl>
   </w:abstractNum>
-  <w:abstractNum w:abstractNumId="30" w15:restartNumberingAfterBreak="0">
+  <w:abstractNum w:abstractNumId="32" w15:restartNumberingAfterBreak="0">
     <w:nsid w:val="283F321F"/>
     <w:multiLevelType w:val="multilevel"/>
     <w:tmpl w:val="09742C88"/>
@@ -9209,7 +9509,7 @@
       </w:rPr>
     </w:lvl>
   </w:abstractNum>
-  <w:abstractNum w:abstractNumId="31" w15:restartNumberingAfterBreak="0">
+  <w:abstractNum w:abstractNumId="33" w15:restartNumberingAfterBreak="0">
     <w:nsid w:val="28D35833"/>
     <w:multiLevelType w:val="multilevel"/>
     <w:tmpl w:val="E6A00E44"/>
@@ -9358,7 +9658,7 @@
       </w:rPr>
     </w:lvl>
   </w:abstractNum>
-  <w:abstractNum w:abstractNumId="32" w15:restartNumberingAfterBreak="0">
+  <w:abstractNum w:abstractNumId="34" w15:restartNumberingAfterBreak="0">
     <w:nsid w:val="29A60C86"/>
     <w:multiLevelType w:val="multilevel"/>
     <w:tmpl w:val="3EBE83C4"/>
@@ -9507,7 +9807,7 @@
       </w:rPr>
     </w:lvl>
   </w:abstractNum>
-  <w:abstractNum w:abstractNumId="33" w15:restartNumberingAfterBreak="0">
+  <w:abstractNum w:abstractNumId="35" w15:restartNumberingAfterBreak="0">
     <w:nsid w:val="2B576A9B"/>
     <w:multiLevelType w:val="multilevel"/>
     <w:tmpl w:val="10C6EF9A"/>
@@ -9656,7 +9956,7 @@
       </w:rPr>
     </w:lvl>
   </w:abstractNum>
-  <w:abstractNum w:abstractNumId="34" w15:restartNumberingAfterBreak="0">
+  <w:abstractNum w:abstractNumId="36" w15:restartNumberingAfterBreak="0">
     <w:nsid w:val="2BD13E81"/>
     <w:multiLevelType w:val="multilevel"/>
     <w:tmpl w:val="58F8811A"/>
@@ -9805,7 +10105,7 @@
       </w:rPr>
     </w:lvl>
   </w:abstractNum>
-  <w:abstractNum w:abstractNumId="35" w15:restartNumberingAfterBreak="0">
+  <w:abstractNum w:abstractNumId="37" w15:restartNumberingAfterBreak="0">
     <w:nsid w:val="2C905DB4"/>
     <w:multiLevelType w:val="multilevel"/>
     <w:tmpl w:val="FBB4DB60"/>
@@ -9954,7 +10254,7 @@
       </w:rPr>
     </w:lvl>
   </w:abstractNum>
-  <w:abstractNum w:abstractNumId="36" w15:restartNumberingAfterBreak="0">
+  <w:abstractNum w:abstractNumId="38" w15:restartNumberingAfterBreak="0">
     <w:nsid w:val="2CCD7456"/>
     <w:multiLevelType w:val="multilevel"/>
     <w:tmpl w:val="ACBC20C4"/>
@@ -10103,7 +10403,7 @@
       </w:rPr>
     </w:lvl>
   </w:abstractNum>
-  <w:abstractNum w:abstractNumId="37" w15:restartNumberingAfterBreak="0">
+  <w:abstractNum w:abstractNumId="39" w15:restartNumberingAfterBreak="0">
     <w:nsid w:val="2EC04484"/>
     <w:multiLevelType w:val="multilevel"/>
     <w:tmpl w:val="634A7152"/>
@@ -10252,7 +10552,7 @@
       </w:rPr>
     </w:lvl>
   </w:abstractNum>
-  <w:abstractNum w:abstractNumId="38" w15:restartNumberingAfterBreak="0">
+  <w:abstractNum w:abstractNumId="40" w15:restartNumberingAfterBreak="0">
     <w:nsid w:val="32C73575"/>
     <w:multiLevelType w:val="multilevel"/>
     <w:tmpl w:val="2E5AACE0"/>
@@ -10401,7 +10701,7 @@
       </w:rPr>
     </w:lvl>
   </w:abstractNum>
-  <w:abstractNum w:abstractNumId="39" w15:restartNumberingAfterBreak="0">
+  <w:abstractNum w:abstractNumId="41" w15:restartNumberingAfterBreak="0">
     <w:nsid w:val="33CC60D5"/>
     <w:multiLevelType w:val="multilevel"/>
     <w:tmpl w:val="42EA6586"/>
@@ -10550,7 +10850,7 @@
       </w:rPr>
     </w:lvl>
   </w:abstractNum>
-  <w:abstractNum w:abstractNumId="40" w15:restartNumberingAfterBreak="0">
+  <w:abstractNum w:abstractNumId="42" w15:restartNumberingAfterBreak="0">
     <w:nsid w:val="35652689"/>
     <w:multiLevelType w:val="multilevel"/>
     <w:tmpl w:val="F9C498AC"/>
@@ -10699,7 +10999,7 @@
       </w:rPr>
     </w:lvl>
   </w:abstractNum>
-  <w:abstractNum w:abstractNumId="41" w15:restartNumberingAfterBreak="0">
+  <w:abstractNum w:abstractNumId="43" w15:restartNumberingAfterBreak="0">
     <w:nsid w:val="3824006C"/>
     <w:multiLevelType w:val="multilevel"/>
     <w:tmpl w:val="9ADA2622"/>
@@ -10848,7 +11148,7 @@
       </w:rPr>
     </w:lvl>
   </w:abstractNum>
-  <w:abstractNum w:abstractNumId="42" w15:restartNumberingAfterBreak="0">
+  <w:abstractNum w:abstractNumId="44" w15:restartNumberingAfterBreak="0">
     <w:nsid w:val="389A3CA1"/>
     <w:multiLevelType w:val="multilevel"/>
     <w:tmpl w:val="53A2CC9A"/>
@@ -10997,7 +11297,7 @@
       </w:rPr>
     </w:lvl>
   </w:abstractNum>
-  <w:abstractNum w:abstractNumId="43" w15:restartNumberingAfterBreak="0">
+  <w:abstractNum w:abstractNumId="45" w15:restartNumberingAfterBreak="0">
     <w:nsid w:val="38AB30F6"/>
     <w:multiLevelType w:val="multilevel"/>
     <w:tmpl w:val="2B1E8538"/>
@@ -11146,7 +11446,7 @@
       </w:rPr>
     </w:lvl>
   </w:abstractNum>
-  <w:abstractNum w:abstractNumId="44" w15:restartNumberingAfterBreak="0">
+  <w:abstractNum w:abstractNumId="46" w15:restartNumberingAfterBreak="0">
     <w:nsid w:val="38F97021"/>
     <w:multiLevelType w:val="multilevel"/>
     <w:tmpl w:val="07C0CA76"/>
@@ -11295,7 +11595,7 @@
       </w:rPr>
     </w:lvl>
   </w:abstractNum>
-  <w:abstractNum w:abstractNumId="45" w15:restartNumberingAfterBreak="0">
+  <w:abstractNum w:abstractNumId="47" w15:restartNumberingAfterBreak="0">
     <w:nsid w:val="390A7CEF"/>
     <w:multiLevelType w:val="multilevel"/>
     <w:tmpl w:val="5BA2C5F6"/>
@@ -11444,7 +11744,7 @@
       </w:rPr>
     </w:lvl>
   </w:abstractNum>
-  <w:abstractNum w:abstractNumId="46" w15:restartNumberingAfterBreak="0">
+  <w:abstractNum w:abstractNumId="48" w15:restartNumberingAfterBreak="0">
     <w:nsid w:val="39CA2B99"/>
     <w:multiLevelType w:val="multilevel"/>
     <w:tmpl w:val="B5AAE4D6"/>
@@ -11593,7 +11893,7 @@
       </w:rPr>
     </w:lvl>
   </w:abstractNum>
-  <w:abstractNum w:abstractNumId="47" w15:restartNumberingAfterBreak="0">
+  <w:abstractNum w:abstractNumId="49" w15:restartNumberingAfterBreak="0">
     <w:nsid w:val="3A5F0B2D"/>
     <w:multiLevelType w:val="multilevel"/>
     <w:tmpl w:val="C56073A2"/>
@@ -11742,7 +12042,7 @@
       </w:rPr>
     </w:lvl>
   </w:abstractNum>
-  <w:abstractNum w:abstractNumId="48" w15:restartNumberingAfterBreak="0">
+  <w:abstractNum w:abstractNumId="50" w15:restartNumberingAfterBreak="0">
     <w:nsid w:val="3A9A63CE"/>
     <w:multiLevelType w:val="multilevel"/>
     <w:tmpl w:val="5EBEF834"/>
@@ -11891,7 +12191,7 @@
       </w:rPr>
     </w:lvl>
   </w:abstractNum>
-  <w:abstractNum w:abstractNumId="49" w15:restartNumberingAfterBreak="0">
+  <w:abstractNum w:abstractNumId="51" w15:restartNumberingAfterBreak="0">
     <w:nsid w:val="3C892287"/>
     <w:multiLevelType w:val="multilevel"/>
     <w:tmpl w:val="BEE035A2"/>
@@ -12040,7 +12340,7 @@
       </w:rPr>
     </w:lvl>
   </w:abstractNum>
-  <w:abstractNum w:abstractNumId="50" w15:restartNumberingAfterBreak="0">
+  <w:abstractNum w:abstractNumId="52" w15:restartNumberingAfterBreak="0">
     <w:nsid w:val="3D5F364A"/>
     <w:multiLevelType w:val="multilevel"/>
     <w:tmpl w:val="D8C6C2FA"/>
@@ -12189,7 +12489,7 @@
       </w:rPr>
     </w:lvl>
   </w:abstractNum>
-  <w:abstractNum w:abstractNumId="51" w15:restartNumberingAfterBreak="0">
+  <w:abstractNum w:abstractNumId="53" w15:restartNumberingAfterBreak="0">
     <w:nsid w:val="3F2F26A6"/>
     <w:multiLevelType w:val="multilevel"/>
     <w:tmpl w:val="D7C8C560"/>
@@ -12338,7 +12638,7 @@
       </w:rPr>
     </w:lvl>
   </w:abstractNum>
-  <w:abstractNum w:abstractNumId="52" w15:restartNumberingAfterBreak="0">
+  <w:abstractNum w:abstractNumId="54" w15:restartNumberingAfterBreak="0">
     <w:nsid w:val="3F6133FD"/>
     <w:multiLevelType w:val="multilevel"/>
     <w:tmpl w:val="4F34E824"/>
@@ -12487,7 +12787,7 @@
       </w:rPr>
     </w:lvl>
   </w:abstractNum>
-  <w:abstractNum w:abstractNumId="53" w15:restartNumberingAfterBreak="0">
+  <w:abstractNum w:abstractNumId="55" w15:restartNumberingAfterBreak="0">
     <w:nsid w:val="407631DB"/>
     <w:multiLevelType w:val="multilevel"/>
     <w:tmpl w:val="9F54061A"/>
@@ -12636,7 +12936,7 @@
       </w:rPr>
     </w:lvl>
   </w:abstractNum>
-  <w:abstractNum w:abstractNumId="54" w15:restartNumberingAfterBreak="0">
+  <w:abstractNum w:abstractNumId="56" w15:restartNumberingAfterBreak="0">
     <w:nsid w:val="45465954"/>
     <w:multiLevelType w:val="multilevel"/>
     <w:tmpl w:val="8A5207EC"/>
@@ -12785,7 +13085,7 @@
       </w:rPr>
     </w:lvl>
   </w:abstractNum>
-  <w:abstractNum w:abstractNumId="55" w15:restartNumberingAfterBreak="0">
+  <w:abstractNum w:abstractNumId="57" w15:restartNumberingAfterBreak="0">
     <w:nsid w:val="45B572DA"/>
     <w:multiLevelType w:val="multilevel"/>
     <w:tmpl w:val="A61279A4"/>
@@ -12934,7 +13234,7 @@
       </w:rPr>
     </w:lvl>
   </w:abstractNum>
-  <w:abstractNum w:abstractNumId="56" w15:restartNumberingAfterBreak="0">
+  <w:abstractNum w:abstractNumId="58" w15:restartNumberingAfterBreak="0">
     <w:nsid w:val="45BE4E8B"/>
     <w:multiLevelType w:val="multilevel"/>
     <w:tmpl w:val="DE9CA1DE"/>
@@ -13083,7 +13383,7 @@
       </w:rPr>
     </w:lvl>
   </w:abstractNum>
-  <w:abstractNum w:abstractNumId="57" w15:restartNumberingAfterBreak="0">
+  <w:abstractNum w:abstractNumId="59" w15:restartNumberingAfterBreak="0">
     <w:nsid w:val="4A72315F"/>
     <w:multiLevelType w:val="multilevel"/>
     <w:tmpl w:val="8F8EE030"/>
@@ -13232,7 +13532,7 @@
       </w:rPr>
     </w:lvl>
   </w:abstractNum>
-  <w:abstractNum w:abstractNumId="58" w15:restartNumberingAfterBreak="0">
+  <w:abstractNum w:abstractNumId="60" w15:restartNumberingAfterBreak="0">
     <w:nsid w:val="4B1F3801"/>
     <w:multiLevelType w:val="multilevel"/>
     <w:tmpl w:val="9710D5E0"/>
@@ -13381,7 +13681,7 @@
       </w:rPr>
     </w:lvl>
   </w:abstractNum>
-  <w:abstractNum w:abstractNumId="59" w15:restartNumberingAfterBreak="0">
+  <w:abstractNum w:abstractNumId="61" w15:restartNumberingAfterBreak="0">
     <w:nsid w:val="4CCD2562"/>
     <w:multiLevelType w:val="multilevel"/>
     <w:tmpl w:val="B3EE4F2C"/>
@@ -13530,7 +13830,7 @@
       </w:rPr>
     </w:lvl>
   </w:abstractNum>
-  <w:abstractNum w:abstractNumId="60" w15:restartNumberingAfterBreak="0">
+  <w:abstractNum w:abstractNumId="62" w15:restartNumberingAfterBreak="0">
     <w:nsid w:val="4F3F71F1"/>
     <w:multiLevelType w:val="multilevel"/>
     <w:tmpl w:val="EA684C7C"/>
@@ -13679,7 +13979,7 @@
       </w:rPr>
     </w:lvl>
   </w:abstractNum>
-  <w:abstractNum w:abstractNumId="61" w15:restartNumberingAfterBreak="0">
+  <w:abstractNum w:abstractNumId="63" w15:restartNumberingAfterBreak="0">
     <w:nsid w:val="50DC5231"/>
     <w:multiLevelType w:val="multilevel"/>
     <w:tmpl w:val="ED40410A"/>
@@ -13828,7 +14128,7 @@
       </w:rPr>
     </w:lvl>
   </w:abstractNum>
-  <w:abstractNum w:abstractNumId="62" w15:restartNumberingAfterBreak="0">
+  <w:abstractNum w:abstractNumId="64" w15:restartNumberingAfterBreak="0">
     <w:nsid w:val="526E11F1"/>
     <w:multiLevelType w:val="multilevel"/>
     <w:tmpl w:val="108AE314"/>
@@ -13977,7 +14277,7 @@
       </w:rPr>
     </w:lvl>
   </w:abstractNum>
-  <w:abstractNum w:abstractNumId="63" w15:restartNumberingAfterBreak="0">
+  <w:abstractNum w:abstractNumId="65" w15:restartNumberingAfterBreak="0">
     <w:nsid w:val="52845B39"/>
     <w:multiLevelType w:val="multilevel"/>
     <w:tmpl w:val="D5E42772"/>
@@ -14126,7 +14426,7 @@
       </w:rPr>
     </w:lvl>
   </w:abstractNum>
-  <w:abstractNum w:abstractNumId="64" w15:restartNumberingAfterBreak="0">
+  <w:abstractNum w:abstractNumId="66" w15:restartNumberingAfterBreak="0">
     <w:nsid w:val="53C62755"/>
     <w:multiLevelType w:val="multilevel"/>
     <w:tmpl w:val="5D9A48CE"/>
@@ -14275,7 +14575,7 @@
       </w:rPr>
     </w:lvl>
   </w:abstractNum>
-  <w:abstractNum w:abstractNumId="65" w15:restartNumberingAfterBreak="0">
+  <w:abstractNum w:abstractNumId="67" w15:restartNumberingAfterBreak="0">
     <w:nsid w:val="54255232"/>
     <w:multiLevelType w:val="multilevel"/>
     <w:tmpl w:val="367A655E"/>
@@ -14424,7 +14724,7 @@
       </w:rPr>
     </w:lvl>
   </w:abstractNum>
-  <w:abstractNum w:abstractNumId="66" w15:restartNumberingAfterBreak="0">
+  <w:abstractNum w:abstractNumId="68" w15:restartNumberingAfterBreak="0">
     <w:nsid w:val="54ED3F6F"/>
     <w:multiLevelType w:val="multilevel"/>
     <w:tmpl w:val="A5B23FEC"/>
@@ -14573,7 +14873,7 @@
       </w:rPr>
     </w:lvl>
   </w:abstractNum>
-  <w:abstractNum w:abstractNumId="67" w15:restartNumberingAfterBreak="0">
+  <w:abstractNum w:abstractNumId="69" w15:restartNumberingAfterBreak="0">
     <w:nsid w:val="54F16983"/>
     <w:multiLevelType w:val="multilevel"/>
     <w:tmpl w:val="15F4835A"/>
@@ -14722,7 +15022,7 @@
       </w:rPr>
     </w:lvl>
   </w:abstractNum>
-  <w:abstractNum w:abstractNumId="68" w15:restartNumberingAfterBreak="0">
+  <w:abstractNum w:abstractNumId="70" w15:restartNumberingAfterBreak="0">
     <w:nsid w:val="56374F23"/>
     <w:multiLevelType w:val="multilevel"/>
     <w:tmpl w:val="873EF8DE"/>
@@ -14871,7 +15171,7 @@
       </w:rPr>
     </w:lvl>
   </w:abstractNum>
-  <w:abstractNum w:abstractNumId="69" w15:restartNumberingAfterBreak="0">
+  <w:abstractNum w:abstractNumId="71" w15:restartNumberingAfterBreak="0">
     <w:nsid w:val="56926524"/>
     <w:multiLevelType w:val="multilevel"/>
     <w:tmpl w:val="BABC4EC6"/>
@@ -15020,7 +15320,7 @@
       </w:rPr>
     </w:lvl>
   </w:abstractNum>
-  <w:abstractNum w:abstractNumId="70" w15:restartNumberingAfterBreak="0">
+  <w:abstractNum w:abstractNumId="72" w15:restartNumberingAfterBreak="0">
     <w:nsid w:val="57940B79"/>
     <w:multiLevelType w:val="multilevel"/>
     <w:tmpl w:val="97226B4C"/>
@@ -15169,7 +15469,7 @@
       </w:rPr>
     </w:lvl>
   </w:abstractNum>
-  <w:abstractNum w:abstractNumId="71" w15:restartNumberingAfterBreak="0">
+  <w:abstractNum w:abstractNumId="73" w15:restartNumberingAfterBreak="0">
     <w:nsid w:val="58D64EEE"/>
     <w:multiLevelType w:val="multilevel"/>
     <w:tmpl w:val="78BE8642"/>
@@ -15318,7 +15618,7 @@
       </w:rPr>
     </w:lvl>
   </w:abstractNum>
-  <w:abstractNum w:abstractNumId="72" w15:restartNumberingAfterBreak="0">
+  <w:abstractNum w:abstractNumId="74" w15:restartNumberingAfterBreak="0">
     <w:nsid w:val="5A8A1A9B"/>
     <w:multiLevelType w:val="multilevel"/>
     <w:tmpl w:val="A852E834"/>
@@ -15467,7 +15767,7 @@
       </w:rPr>
     </w:lvl>
   </w:abstractNum>
-  <w:abstractNum w:abstractNumId="73" w15:restartNumberingAfterBreak="0">
+  <w:abstractNum w:abstractNumId="75" w15:restartNumberingAfterBreak="0">
     <w:nsid w:val="5B981843"/>
     <w:multiLevelType w:val="multilevel"/>
     <w:tmpl w:val="D3C49F4E"/>
@@ -15616,7 +15916,7 @@
       </w:rPr>
     </w:lvl>
   </w:abstractNum>
-  <w:abstractNum w:abstractNumId="74" w15:restartNumberingAfterBreak="0">
+  <w:abstractNum w:abstractNumId="76" w15:restartNumberingAfterBreak="0">
     <w:nsid w:val="5DC50725"/>
     <w:multiLevelType w:val="multilevel"/>
     <w:tmpl w:val="859E9716"/>
@@ -15765,7 +16065,7 @@
       </w:rPr>
     </w:lvl>
   </w:abstractNum>
-  <w:abstractNum w:abstractNumId="75" w15:restartNumberingAfterBreak="0">
+  <w:abstractNum w:abstractNumId="77" w15:restartNumberingAfterBreak="0">
     <w:nsid w:val="603941E4"/>
     <w:multiLevelType w:val="multilevel"/>
     <w:tmpl w:val="F92CAB5C"/>
@@ -15914,7 +16214,7 @@
       </w:rPr>
     </w:lvl>
   </w:abstractNum>
-  <w:abstractNum w:abstractNumId="76" w15:restartNumberingAfterBreak="0">
+  <w:abstractNum w:abstractNumId="78" w15:restartNumberingAfterBreak="0">
     <w:nsid w:val="60D77080"/>
     <w:multiLevelType w:val="multilevel"/>
     <w:tmpl w:val="3E80382E"/>
@@ -16063,7 +16363,7 @@
       </w:rPr>
     </w:lvl>
   </w:abstractNum>
-  <w:abstractNum w:abstractNumId="77" w15:restartNumberingAfterBreak="0">
+  <w:abstractNum w:abstractNumId="79" w15:restartNumberingAfterBreak="0">
     <w:nsid w:val="68123893"/>
     <w:multiLevelType w:val="multilevel"/>
     <w:tmpl w:val="2F60FB40"/>
@@ -16212,7 +16512,7 @@
       </w:rPr>
     </w:lvl>
   </w:abstractNum>
-  <w:abstractNum w:abstractNumId="78" w15:restartNumberingAfterBreak="0">
+  <w:abstractNum w:abstractNumId="80" w15:restartNumberingAfterBreak="0">
     <w:nsid w:val="6A6C7819"/>
     <w:multiLevelType w:val="multilevel"/>
     <w:tmpl w:val="6D468764"/>
@@ -16361,7 +16661,7 @@
       </w:rPr>
     </w:lvl>
   </w:abstractNum>
-  <w:abstractNum w:abstractNumId="79" w15:restartNumberingAfterBreak="0">
+  <w:abstractNum w:abstractNumId="81" w15:restartNumberingAfterBreak="0">
     <w:nsid w:val="6D5A6822"/>
     <w:multiLevelType w:val="multilevel"/>
     <w:tmpl w:val="63180264"/>
@@ -16510,7 +16810,7 @@
       </w:rPr>
     </w:lvl>
   </w:abstractNum>
-  <w:abstractNum w:abstractNumId="80" w15:restartNumberingAfterBreak="0">
+  <w:abstractNum w:abstractNumId="82" w15:restartNumberingAfterBreak="0">
     <w:nsid w:val="71895326"/>
     <w:multiLevelType w:val="multilevel"/>
     <w:tmpl w:val="1D628BC2"/>
@@ -16659,7 +16959,120 @@
       </w:rPr>
     </w:lvl>
   </w:abstractNum>
-  <w:abstractNum w:abstractNumId="81" w15:restartNumberingAfterBreak="0">
+  <w:abstractNum w:abstractNumId="83" w15:restartNumberingAfterBreak="0">
+    <w:nsid w:val="721135BD"/>
+    <w:multiLevelType w:val="hybridMultilevel"/>
+    <w:tmpl w:val="8724133E"/>
+    <w:lvl w:ilvl="0" w:tplc="04090001">
+      <w:start w:val="1"/>
+      <w:numFmt w:val="bullet"/>
+      <w:lvlText w:val=""/>
+      <w:lvlJc w:val="left"/>
+      <w:pPr>
+        <w:ind w:left="720" w:hanging="360"/>
+      </w:pPr>
+      <w:rPr>
+        <w:rFonts w:ascii="Symbol" w:hAnsi="Symbol" w:hint="default"/>
+      </w:rPr>
+    </w:lvl>
+    <w:lvl w:ilvl="1" w:tplc="04090003">
+      <w:start w:val="1"/>
+      <w:numFmt w:val="bullet"/>
+      <w:lvlText w:val="o"/>
+      <w:lvlJc w:val="left"/>
+      <w:pPr>
+        <w:ind w:left="1440" w:hanging="360"/>
+      </w:pPr>
+      <w:rPr>
+        <w:rFonts w:ascii="Courier New" w:hAnsi="Courier New" w:cs="Courier New" w:hint="default"/>
+      </w:rPr>
+    </w:lvl>
+    <w:lvl w:ilvl="2" w:tplc="04090005" w:tentative="1">
+      <w:start w:val="1"/>
+      <w:numFmt w:val="bullet"/>
+      <w:lvlText w:val=""/>
+      <w:lvlJc w:val="left"/>
+      <w:pPr>
+        <w:ind w:left="2160" w:hanging="360"/>
+      </w:pPr>
+      <w:rPr>
+        <w:rFonts w:ascii="Wingdings" w:hAnsi="Wingdings" w:hint="default"/>
+      </w:rPr>
+    </w:lvl>
+    <w:lvl w:ilvl="3" w:tplc="04090001" w:tentative="1">
+      <w:start w:val="1"/>
+      <w:numFmt w:val="bullet"/>
+      <w:lvlText w:val=""/>
+      <w:lvlJc w:val="left"/>
+      <w:pPr>
+        <w:ind w:left="2880" w:hanging="360"/>
+      </w:pPr>
+      <w:rPr>
+        <w:rFonts w:ascii="Symbol" w:hAnsi="Symbol" w:hint="default"/>
+      </w:rPr>
+    </w:lvl>
+    <w:lvl w:ilvl="4" w:tplc="04090003" w:tentative="1">
+      <w:start w:val="1"/>
+      <w:numFmt w:val="bullet"/>
+      <w:lvlText w:val="o"/>
+      <w:lvlJc w:val="left"/>
+      <w:pPr>
+        <w:ind w:left="3600" w:hanging="360"/>
+      </w:pPr>
+      <w:rPr>
+        <w:rFonts w:ascii="Courier New" w:hAnsi="Courier New" w:cs="Courier New" w:hint="default"/>
+      </w:rPr>
+    </w:lvl>
+    <w:lvl w:ilvl="5" w:tplc="04090005" w:tentative="1">
+      <w:start w:val="1"/>
+      <w:numFmt w:val="bullet"/>
+      <w:lvlText w:val=""/>
+      <w:lvlJc w:val="left"/>
+      <w:pPr>
+        <w:ind w:left="4320" w:hanging="360"/>
+      </w:pPr>
+      <w:rPr>
+        <w:rFonts w:ascii="Wingdings" w:hAnsi="Wingdings" w:hint="default"/>
+      </w:rPr>
+    </w:lvl>
+    <w:lvl w:ilvl="6" w:tplc="04090001" w:tentative="1">
+      <w:start w:val="1"/>
+      <w:numFmt w:val="bullet"/>
+      <w:lvlText w:val=""/>
+      <w:lvlJc w:val="left"/>
+      <w:pPr>
+        <w:ind w:left="5040" w:hanging="360"/>
+      </w:pPr>
+      <w:rPr>
+        <w:rFonts w:ascii="Symbol" w:hAnsi="Symbol" w:hint="default"/>
+      </w:rPr>
+    </w:lvl>
+    <w:lvl w:ilvl="7" w:tplc="04090003" w:tentative="1">
+      <w:start w:val="1"/>
+      <w:numFmt w:val="bullet"/>
+      <w:lvlText w:val="o"/>
+      <w:lvlJc w:val="left"/>
+      <w:pPr>
+        <w:ind w:left="5760" w:hanging="360"/>
+      </w:pPr>
+      <w:rPr>
+        <w:rFonts w:ascii="Courier New" w:hAnsi="Courier New" w:cs="Courier New" w:hint="default"/>
+      </w:rPr>
+    </w:lvl>
+    <w:lvl w:ilvl="8" w:tplc="04090005" w:tentative="1">
+      <w:start w:val="1"/>
+      <w:numFmt w:val="bullet"/>
+      <w:lvlText w:val=""/>
+      <w:lvlJc w:val="left"/>
+      <w:pPr>
+        <w:ind w:left="6480" w:hanging="360"/>
+      </w:pPr>
+      <w:rPr>
+        <w:rFonts w:ascii="Wingdings" w:hAnsi="Wingdings" w:hint="default"/>
+      </w:rPr>
+    </w:lvl>
+  </w:abstractNum>
+  <w:abstractNum w:abstractNumId="84" w15:restartNumberingAfterBreak="0">
     <w:nsid w:val="721325B0"/>
     <w:multiLevelType w:val="multilevel"/>
     <w:tmpl w:val="20269FCE"/>
@@ -16808,7 +17221,7 @@
       </w:rPr>
     </w:lvl>
   </w:abstractNum>
-  <w:abstractNum w:abstractNumId="82" w15:restartNumberingAfterBreak="0">
+  <w:abstractNum w:abstractNumId="85" w15:restartNumberingAfterBreak="0">
     <w:nsid w:val="721733D1"/>
     <w:multiLevelType w:val="multilevel"/>
     <w:tmpl w:val="095A0898"/>
@@ -16957,7 +17370,7 @@
       </w:rPr>
     </w:lvl>
   </w:abstractNum>
-  <w:abstractNum w:abstractNumId="83" w15:restartNumberingAfterBreak="0">
+  <w:abstractNum w:abstractNumId="86" w15:restartNumberingAfterBreak="0">
     <w:nsid w:val="744E1900"/>
     <w:multiLevelType w:val="multilevel"/>
     <w:tmpl w:val="8E62B89A"/>
@@ -17106,7 +17519,156 @@
       </w:rPr>
     </w:lvl>
   </w:abstractNum>
-  <w:abstractNum w:abstractNumId="84" w15:restartNumberingAfterBreak="0">
+  <w:abstractNum w:abstractNumId="87" w15:restartNumberingAfterBreak="0">
+    <w:nsid w:val="74F64BAC"/>
+    <w:multiLevelType w:val="multilevel"/>
+    <w:tmpl w:val="7ABC23AE"/>
+    <w:lvl w:ilvl="0">
+      <w:start w:val="1"/>
+      <w:numFmt w:val="bullet"/>
+      <w:lvlText w:val=""/>
+      <w:lvlJc w:val="left"/>
+      <w:pPr>
+        <w:tabs>
+          <w:tab w:val="num" w:pos="720"/>
+        </w:tabs>
+        <w:ind w:left="720" w:hanging="360"/>
+      </w:pPr>
+      <w:rPr>
+        <w:rFonts w:ascii="Symbol" w:hAnsi="Symbol" w:hint="default"/>
+        <w:sz w:val="20"/>
+      </w:rPr>
+    </w:lvl>
+    <w:lvl w:ilvl="1" w:tentative="1">
+      <w:start w:val="1"/>
+      <w:numFmt w:val="bullet"/>
+      <w:lvlText w:val="o"/>
+      <w:lvlJc w:val="left"/>
+      <w:pPr>
+        <w:tabs>
+          <w:tab w:val="num" w:pos="1440"/>
+        </w:tabs>
+        <w:ind w:left="1440" w:hanging="360"/>
+      </w:pPr>
+      <w:rPr>
+        <w:rFonts w:ascii="Courier New" w:hAnsi="Courier New" w:hint="default"/>
+        <w:sz w:val="20"/>
+      </w:rPr>
+    </w:lvl>
+    <w:lvl w:ilvl="2" w:tentative="1">
+      <w:start w:val="1"/>
+      <w:numFmt w:val="bullet"/>
+      <w:lvlText w:val=""/>
+      <w:lvlJc w:val="left"/>
+      <w:pPr>
+        <w:tabs>
+          <w:tab w:val="num" w:pos="2160"/>
+        </w:tabs>
+        <w:ind w:left="2160" w:hanging="360"/>
+      </w:pPr>
+      <w:rPr>
+        <w:rFonts w:ascii="Wingdings" w:hAnsi="Wingdings" w:hint="default"/>
+        <w:sz w:val="20"/>
+      </w:rPr>
+    </w:lvl>
+    <w:lvl w:ilvl="3" w:tentative="1">
+      <w:start w:val="1"/>
+      <w:numFmt w:val="bullet"/>
+      <w:lvlText w:val=""/>
+      <w:lvlJc w:val="left"/>
+      <w:pPr>
+        <w:tabs>
+          <w:tab w:val="num" w:pos="2880"/>
+        </w:tabs>
+        <w:ind w:left="2880" w:hanging="360"/>
+      </w:pPr>
+      <w:rPr>
+        <w:rFonts w:ascii="Wingdings" w:hAnsi="Wingdings" w:hint="default"/>
+        <w:sz w:val="20"/>
+      </w:rPr>
+    </w:lvl>
+    <w:lvl w:ilvl="4" w:tentative="1">
+      <w:start w:val="1"/>
+      <w:numFmt w:val="bullet"/>
+      <w:lvlText w:val=""/>
+      <w:lvlJc w:val="left"/>
+      <w:pPr>
+        <w:tabs>
+          <w:tab w:val="num" w:pos="3600"/>
+        </w:tabs>
+        <w:ind w:left="3600" w:hanging="360"/>
+      </w:pPr>
+      <w:rPr>
+        <w:rFonts w:ascii="Wingdings" w:hAnsi="Wingdings" w:hint="default"/>
+        <w:sz w:val="20"/>
+      </w:rPr>
+    </w:lvl>
+    <w:lvl w:ilvl="5" w:tentative="1">
+      <w:start w:val="1"/>
+      <w:numFmt w:val="bullet"/>
+      <w:lvlText w:val=""/>
+      <w:lvlJc w:val="left"/>
+      <w:pPr>
+        <w:tabs>
+          <w:tab w:val="num" w:pos="4320"/>
+        </w:tabs>
+        <w:ind w:left="4320" w:hanging="360"/>
+      </w:pPr>
+      <w:rPr>
+        <w:rFonts w:ascii="Wingdings" w:hAnsi="Wingdings" w:hint="default"/>
+        <w:sz w:val="20"/>
+      </w:rPr>
+    </w:lvl>
+    <w:lvl w:ilvl="6" w:tentative="1">
+      <w:start w:val="1"/>
+      <w:numFmt w:val="bullet"/>
+      <w:lvlText w:val=""/>
+      <w:lvlJc w:val="left"/>
+      <w:pPr>
+        <w:tabs>
+          <w:tab w:val="num" w:pos="5040"/>
+        </w:tabs>
+        <w:ind w:left="5040" w:hanging="360"/>
+      </w:pPr>
+      <w:rPr>
+        <w:rFonts w:ascii="Wingdings" w:hAnsi="Wingdings" w:hint="default"/>
+        <w:sz w:val="20"/>
+      </w:rPr>
+    </w:lvl>
+    <w:lvl w:ilvl="7" w:tentative="1">
+      <w:start w:val="1"/>
+      <w:numFmt w:val="bullet"/>
+      <w:lvlText w:val=""/>
+      <w:lvlJc w:val="left"/>
+      <w:pPr>
+        <w:tabs>
+          <w:tab w:val="num" w:pos="5760"/>
+        </w:tabs>
+        <w:ind w:left="5760" w:hanging="360"/>
+      </w:pPr>
+      <w:rPr>
+        <w:rFonts w:ascii="Wingdings" w:hAnsi="Wingdings" w:hint="default"/>
+        <w:sz w:val="20"/>
+      </w:rPr>
+    </w:lvl>
+    <w:lvl w:ilvl="8" w:tentative="1">
+      <w:start w:val="1"/>
+      <w:numFmt w:val="bullet"/>
+      <w:lvlText w:val=""/>
+      <w:lvlJc w:val="left"/>
+      <w:pPr>
+        <w:tabs>
+          <w:tab w:val="num" w:pos="6480"/>
+        </w:tabs>
+        <w:ind w:left="6480" w:hanging="360"/>
+      </w:pPr>
+      <w:rPr>
+        <w:rFonts w:ascii="Wingdings" w:hAnsi="Wingdings" w:hint="default"/>
+        <w:sz w:val="20"/>
+      </w:rPr>
+    </w:lvl>
+  </w:abstractNum>
+  <w:abstractNum w:abstractNumId="88" w15:restartNumberingAfterBreak="0">
     <w:nsid w:val="75673CA3"/>
     <w:multiLevelType w:val="multilevel"/>
     <w:tmpl w:val="E96C8144"/>
@@ -17255,7 +17817,7 @@
       </w:rPr>
     </w:lvl>
   </w:abstractNum>
-  <w:abstractNum w:abstractNumId="85" w15:restartNumberingAfterBreak="0">
+  <w:abstractNum w:abstractNumId="89" w15:restartNumberingAfterBreak="0">
     <w:nsid w:val="781D4CCA"/>
     <w:multiLevelType w:val="multilevel"/>
     <w:tmpl w:val="42284D5E"/>
@@ -17404,7 +17966,7 @@
       </w:rPr>
     </w:lvl>
   </w:abstractNum>
-  <w:abstractNum w:abstractNumId="86" w15:restartNumberingAfterBreak="0">
+  <w:abstractNum w:abstractNumId="90" w15:restartNumberingAfterBreak="0">
     <w:nsid w:val="78977E52"/>
     <w:multiLevelType w:val="multilevel"/>
     <w:tmpl w:val="E3329796"/>
@@ -17553,7 +18115,7 @@
       </w:rPr>
     </w:lvl>
   </w:abstractNum>
-  <w:abstractNum w:abstractNumId="87" w15:restartNumberingAfterBreak="0">
+  <w:abstractNum w:abstractNumId="91" w15:restartNumberingAfterBreak="0">
     <w:nsid w:val="79EB0C90"/>
     <w:multiLevelType w:val="multilevel"/>
     <w:tmpl w:val="5E8CADAC"/>
@@ -17702,7 +18264,7 @@
       </w:rPr>
     </w:lvl>
   </w:abstractNum>
-  <w:abstractNum w:abstractNumId="88" w15:restartNumberingAfterBreak="0">
+  <w:abstractNum w:abstractNumId="92" w15:restartNumberingAfterBreak="0">
     <w:nsid w:val="7C437AE1"/>
     <w:multiLevelType w:val="multilevel"/>
     <w:tmpl w:val="D284C54E"/>
@@ -17851,7 +18413,7 @@
       </w:rPr>
     </w:lvl>
   </w:abstractNum>
-  <w:abstractNum w:abstractNumId="89" w15:restartNumberingAfterBreak="0">
+  <w:abstractNum w:abstractNumId="93" w15:restartNumberingAfterBreak="0">
     <w:nsid w:val="7D0B7022"/>
     <w:multiLevelType w:val="multilevel"/>
     <w:tmpl w:val="2FD0B362"/>
@@ -18000,7 +18562,7 @@
       </w:rPr>
     </w:lvl>
   </w:abstractNum>
-  <w:abstractNum w:abstractNumId="90" w15:restartNumberingAfterBreak="0">
+  <w:abstractNum w:abstractNumId="94" w15:restartNumberingAfterBreak="0">
     <w:nsid w:val="7E960EAB"/>
     <w:multiLevelType w:val="multilevel"/>
     <w:tmpl w:val="D8FA9C64"/>
@@ -18149,7 +18711,7 @@
       </w:rPr>
     </w:lvl>
   </w:abstractNum>
-  <w:abstractNum w:abstractNumId="91" w15:restartNumberingAfterBreak="0">
+  <w:abstractNum w:abstractNumId="95" w15:restartNumberingAfterBreak="0">
     <w:nsid w:val="7EF666C3"/>
     <w:multiLevelType w:val="multilevel"/>
     <w:tmpl w:val="3AB206A8"/>
@@ -18299,52 +18861,52 @@
     </w:lvl>
   </w:abstractNum>
   <w:num w:numId="1" w16cid:durableId="347604983">
-    <w:abstractNumId w:val="55"/>
+    <w:abstractNumId w:val="57"/>
   </w:num>
   <w:num w:numId="2" w16cid:durableId="1161889438">
-    <w:abstractNumId w:val="61"/>
+    <w:abstractNumId w:val="63"/>
   </w:num>
   <w:num w:numId="3" w16cid:durableId="860164956">
     <w:abstractNumId w:val="9"/>
   </w:num>
   <w:num w:numId="4" w16cid:durableId="1216159055">
-    <w:abstractNumId w:val="75"/>
+    <w:abstractNumId w:val="77"/>
   </w:num>
   <w:num w:numId="5" w16cid:durableId="991376432">
-    <w:abstractNumId w:val="19"/>
+    <w:abstractNumId w:val="20"/>
   </w:num>
   <w:num w:numId="6" w16cid:durableId="1308782523">
-    <w:abstractNumId w:val="76"/>
+    <w:abstractNumId w:val="78"/>
   </w:num>
   <w:num w:numId="7" w16cid:durableId="1128357103">
-    <w:abstractNumId w:val="48"/>
+    <w:abstractNumId w:val="50"/>
   </w:num>
   <w:num w:numId="8" w16cid:durableId="1838229210">
-    <w:abstractNumId w:val="88"/>
+    <w:abstractNumId w:val="92"/>
   </w:num>
   <w:num w:numId="9" w16cid:durableId="1138231046">
-    <w:abstractNumId w:val="31"/>
+    <w:abstractNumId w:val="33"/>
   </w:num>
   <w:num w:numId="10" w16cid:durableId="689526630">
-    <w:abstractNumId w:val="36"/>
+    <w:abstractNumId w:val="38"/>
   </w:num>
   <w:num w:numId="11" w16cid:durableId="866913123">
-    <w:abstractNumId w:val="40"/>
+    <w:abstractNumId w:val="42"/>
   </w:num>
   <w:num w:numId="12" w16cid:durableId="634677101">
     <w:abstractNumId w:val="15"/>
   </w:num>
   <w:num w:numId="13" w16cid:durableId="1433404221">
-    <w:abstractNumId w:val="91"/>
+    <w:abstractNumId w:val="95"/>
   </w:num>
   <w:num w:numId="14" w16cid:durableId="2134443596">
-    <w:abstractNumId w:val="86"/>
+    <w:abstractNumId w:val="90"/>
   </w:num>
   <w:num w:numId="15" w16cid:durableId="1362392608">
-    <w:abstractNumId w:val="63"/>
+    <w:abstractNumId w:val="65"/>
   </w:num>
   <w:num w:numId="16" w16cid:durableId="504786420">
-    <w:abstractNumId w:val="87"/>
+    <w:abstractNumId w:val="91"/>
   </w:num>
   <w:num w:numId="17" w16cid:durableId="2754269">
     <w:abstractNumId w:val="0"/>
@@ -18353,7 +18915,7 @@
     <w:abstractNumId w:val="4"/>
   </w:num>
   <w:num w:numId="19" w16cid:durableId="1518303930">
-    <w:abstractNumId w:val="58"/>
+    <w:abstractNumId w:val="60"/>
   </w:num>
   <w:num w:numId="20" w16cid:durableId="2055351532">
     <w:abstractNumId w:val="10"/>
@@ -18362,136 +18924,136 @@
     <w:abstractNumId w:val="7"/>
   </w:num>
   <w:num w:numId="22" w16cid:durableId="165556314">
-    <w:abstractNumId w:val="82"/>
+    <w:abstractNumId w:val="85"/>
   </w:num>
   <w:num w:numId="23" w16cid:durableId="86461835">
-    <w:abstractNumId w:val="24"/>
+    <w:abstractNumId w:val="26"/>
   </w:num>
   <w:num w:numId="24" w16cid:durableId="153298722">
-    <w:abstractNumId w:val="21"/>
+    <w:abstractNumId w:val="22"/>
   </w:num>
   <w:num w:numId="25" w16cid:durableId="709458452">
-    <w:abstractNumId w:val="90"/>
+    <w:abstractNumId w:val="94"/>
   </w:num>
   <w:num w:numId="26" w16cid:durableId="306861681">
-    <w:abstractNumId w:val="28"/>
+    <w:abstractNumId w:val="30"/>
   </w:num>
   <w:num w:numId="27" w16cid:durableId="520096024">
-    <w:abstractNumId w:val="81"/>
+    <w:abstractNumId w:val="84"/>
   </w:num>
   <w:num w:numId="28" w16cid:durableId="1220019482">
-    <w:abstractNumId w:val="22"/>
+    <w:abstractNumId w:val="23"/>
   </w:num>
   <w:num w:numId="29" w16cid:durableId="1603101552">
-    <w:abstractNumId w:val="59"/>
+    <w:abstractNumId w:val="61"/>
   </w:num>
   <w:num w:numId="30" w16cid:durableId="1059478895">
     <w:abstractNumId w:val="18"/>
   </w:num>
   <w:num w:numId="31" w16cid:durableId="1412509007">
-    <w:abstractNumId w:val="47"/>
+    <w:abstractNumId w:val="49"/>
   </w:num>
   <w:num w:numId="32" w16cid:durableId="1138569378">
     <w:abstractNumId w:val="3"/>
   </w:num>
   <w:num w:numId="33" w16cid:durableId="1294825688">
-    <w:abstractNumId w:val="23"/>
+    <w:abstractNumId w:val="24"/>
   </w:num>
   <w:num w:numId="34" w16cid:durableId="415564232">
-    <w:abstractNumId w:val="57"/>
+    <w:abstractNumId w:val="59"/>
   </w:num>
   <w:num w:numId="35" w16cid:durableId="1381242161">
-    <w:abstractNumId w:val="74"/>
+    <w:abstractNumId w:val="76"/>
   </w:num>
   <w:num w:numId="36" w16cid:durableId="1250697675">
-    <w:abstractNumId w:val="44"/>
+    <w:abstractNumId w:val="46"/>
   </w:num>
   <w:num w:numId="37" w16cid:durableId="8992653">
     <w:abstractNumId w:val="11"/>
   </w:num>
   <w:num w:numId="38" w16cid:durableId="1268542896">
-    <w:abstractNumId w:val="67"/>
+    <w:abstractNumId w:val="69"/>
   </w:num>
   <w:num w:numId="39" w16cid:durableId="489634632">
-    <w:abstractNumId w:val="43"/>
+    <w:abstractNumId w:val="45"/>
   </w:num>
   <w:num w:numId="40" w16cid:durableId="973028164">
-    <w:abstractNumId w:val="85"/>
+    <w:abstractNumId w:val="89"/>
   </w:num>
   <w:num w:numId="41" w16cid:durableId="489367536">
-    <w:abstractNumId w:val="62"/>
+    <w:abstractNumId w:val="64"/>
   </w:num>
   <w:num w:numId="42" w16cid:durableId="2130776696">
-    <w:abstractNumId w:val="79"/>
+    <w:abstractNumId w:val="81"/>
   </w:num>
   <w:num w:numId="43" w16cid:durableId="592786576">
-    <w:abstractNumId w:val="52"/>
+    <w:abstractNumId w:val="54"/>
   </w:num>
   <w:num w:numId="44" w16cid:durableId="545993622">
-    <w:abstractNumId w:val="39"/>
+    <w:abstractNumId w:val="41"/>
   </w:num>
   <w:num w:numId="45" w16cid:durableId="801577366">
-    <w:abstractNumId w:val="54"/>
+    <w:abstractNumId w:val="56"/>
   </w:num>
   <w:num w:numId="46" w16cid:durableId="1451823655">
-    <w:abstractNumId w:val="60"/>
+    <w:abstractNumId w:val="62"/>
   </w:num>
   <w:num w:numId="47" w16cid:durableId="554120890">
     <w:abstractNumId w:val="5"/>
   </w:num>
   <w:num w:numId="48" w16cid:durableId="879559900">
-    <w:abstractNumId w:val="32"/>
+    <w:abstractNumId w:val="34"/>
   </w:num>
   <w:num w:numId="49" w16cid:durableId="1442451210">
-    <w:abstractNumId w:val="35"/>
+    <w:abstractNumId w:val="37"/>
   </w:num>
   <w:num w:numId="50" w16cid:durableId="833380793">
-    <w:abstractNumId w:val="41"/>
+    <w:abstractNumId w:val="43"/>
   </w:num>
   <w:num w:numId="51" w16cid:durableId="222445353">
-    <w:abstractNumId w:val="49"/>
+    <w:abstractNumId w:val="51"/>
   </w:num>
   <w:num w:numId="52" w16cid:durableId="1648053092">
-    <w:abstractNumId w:val="72"/>
+    <w:abstractNumId w:val="74"/>
   </w:num>
   <w:num w:numId="53" w16cid:durableId="1769039085">
     <w:abstractNumId w:val="2"/>
   </w:num>
   <w:num w:numId="54" w16cid:durableId="2102022743">
-    <w:abstractNumId w:val="37"/>
+    <w:abstractNumId w:val="39"/>
   </w:num>
   <w:num w:numId="55" w16cid:durableId="8415160">
     <w:abstractNumId w:val="14"/>
   </w:num>
   <w:num w:numId="56" w16cid:durableId="2128809798">
-    <w:abstractNumId w:val="45"/>
+    <w:abstractNumId w:val="47"/>
   </w:num>
   <w:num w:numId="57" w16cid:durableId="192155370">
-    <w:abstractNumId w:val="20"/>
+    <w:abstractNumId w:val="21"/>
   </w:num>
   <w:num w:numId="58" w16cid:durableId="1154761124">
-    <w:abstractNumId w:val="64"/>
+    <w:abstractNumId w:val="66"/>
   </w:num>
   <w:num w:numId="59" w16cid:durableId="867253743">
-    <w:abstractNumId w:val="89"/>
+    <w:abstractNumId w:val="93"/>
   </w:num>
   <w:num w:numId="60" w16cid:durableId="1204171507">
-    <w:abstractNumId w:val="46"/>
+    <w:abstractNumId w:val="48"/>
   </w:num>
   <w:num w:numId="61" w16cid:durableId="2117864104">
-    <w:abstractNumId w:val="68"/>
+    <w:abstractNumId w:val="70"/>
   </w:num>
   <w:num w:numId="62" w16cid:durableId="1357534741">
-    <w:abstractNumId w:val="50"/>
+    <w:abstractNumId w:val="52"/>
   </w:num>
   <w:num w:numId="63" w16cid:durableId="1976642677">
-    <w:abstractNumId w:val="30"/>
+    <w:abstractNumId w:val="32"/>
   </w:num>
   <w:num w:numId="64" w16cid:durableId="1032608579">
-    <w:abstractNumId w:val="51"/>
+    <w:abstractNumId w:val="53"/>
   </w:num>
   <w:num w:numId="65" w16cid:durableId="457720032">
-    <w:abstractNumId w:val="65"/>
+    <w:abstractNumId w:val="67"/>
   </w:num>
   <w:num w:numId="66" w16cid:durableId="977223844">
     <w:abstractNumId w:val="8"/>
@@ -18506,49 +19068,49 @@
     <w:abstractNumId w:val="6"/>
   </w:num>
   <w:num w:numId="70" w16cid:durableId="504171244">
+    <w:abstractNumId w:val="29"/>
+  </w:num>
+  <w:num w:numId="71" w16cid:durableId="1069960696">
+    <w:abstractNumId w:val="40"/>
+  </w:num>
+  <w:num w:numId="72" w16cid:durableId="1096709223">
+    <w:abstractNumId w:val="88"/>
+  </w:num>
+  <w:num w:numId="73" w16cid:durableId="1163473357">
+    <w:abstractNumId w:val="79"/>
+  </w:num>
+  <w:num w:numId="74" w16cid:durableId="460920827">
+    <w:abstractNumId w:val="58"/>
+  </w:num>
+  <w:num w:numId="75" w16cid:durableId="837883863">
+    <w:abstractNumId w:val="31"/>
+  </w:num>
+  <w:num w:numId="76" w16cid:durableId="1150752063">
+    <w:abstractNumId w:val="71"/>
+  </w:num>
+  <w:num w:numId="77" w16cid:durableId="10376268">
+    <w:abstractNumId w:val="73"/>
+  </w:num>
+  <w:num w:numId="78" w16cid:durableId="444619485">
+    <w:abstractNumId w:val="36"/>
+  </w:num>
+  <w:num w:numId="79" w16cid:durableId="834956343">
     <w:abstractNumId w:val="27"/>
   </w:num>
-  <w:num w:numId="71" w16cid:durableId="1069960696">
-    <w:abstractNumId w:val="38"/>
-  </w:num>
-  <w:num w:numId="72" w16cid:durableId="1096709223">
-    <w:abstractNumId w:val="84"/>
-  </w:num>
-  <w:num w:numId="73" w16cid:durableId="1163473357">
-    <w:abstractNumId w:val="77"/>
-  </w:num>
-  <w:num w:numId="74" w16cid:durableId="460920827">
-    <w:abstractNumId w:val="56"/>
-  </w:num>
-  <w:num w:numId="75" w16cid:durableId="837883863">
-    <w:abstractNumId w:val="29"/>
-  </w:num>
-  <w:num w:numId="76" w16cid:durableId="1150752063">
-    <w:abstractNumId w:val="69"/>
-  </w:num>
-  <w:num w:numId="77" w16cid:durableId="10376268">
-    <w:abstractNumId w:val="71"/>
-  </w:num>
-  <w:num w:numId="78" w16cid:durableId="444619485">
-    <w:abstractNumId w:val="34"/>
-  </w:num>
-  <w:num w:numId="79" w16cid:durableId="834956343">
-    <w:abstractNumId w:val="25"/>
-  </w:num>
   <w:num w:numId="80" w16cid:durableId="683173240">
-    <w:abstractNumId w:val="53"/>
+    <w:abstractNumId w:val="55"/>
   </w:num>
   <w:num w:numId="81" w16cid:durableId="409235889">
+    <w:abstractNumId w:val="82"/>
+  </w:num>
+  <w:num w:numId="82" w16cid:durableId="1245341671">
     <w:abstractNumId w:val="80"/>
   </w:num>
-  <w:num w:numId="82" w16cid:durableId="1245341671">
-    <w:abstractNumId w:val="78"/>
-  </w:num>
   <w:num w:numId="83" w16cid:durableId="1781490870">
-    <w:abstractNumId w:val="66"/>
+    <w:abstractNumId w:val="68"/>
   </w:num>
   <w:num w:numId="84" w16cid:durableId="1055661328">
-    <w:abstractNumId w:val="83"/>
+    <w:abstractNumId w:val="86"/>
   </w:num>
   <w:num w:numId="85" w16cid:durableId="2120251477">
     <w:abstractNumId w:val="13"/>
@@ -18557,22 +19119,34 @@
     <w:abstractNumId w:val="16"/>
   </w:num>
   <w:num w:numId="87" w16cid:durableId="1892423983">
-    <w:abstractNumId w:val="70"/>
+    <w:abstractNumId w:val="72"/>
   </w:num>
   <w:num w:numId="88" w16cid:durableId="1878857451">
-    <w:abstractNumId w:val="42"/>
+    <w:abstractNumId w:val="44"/>
   </w:num>
   <w:num w:numId="89" w16cid:durableId="1175418209">
-    <w:abstractNumId w:val="33"/>
+    <w:abstractNumId w:val="35"/>
   </w:num>
   <w:num w:numId="90" w16cid:durableId="2002268385">
-    <w:abstractNumId w:val="73"/>
+    <w:abstractNumId w:val="75"/>
   </w:num>
   <w:num w:numId="91" w16cid:durableId="1622109431">
-    <w:abstractNumId w:val="26"/>
+    <w:abstractNumId w:val="28"/>
   </w:num>
   <w:num w:numId="92" w16cid:durableId="633095574">
     <w:abstractNumId w:val="17"/>
+  </w:num>
+  <w:num w:numId="93" w16cid:durableId="1271468978">
+    <w:abstractNumId w:val="19"/>
+  </w:num>
+  <w:num w:numId="94" w16cid:durableId="651762405">
+    <w:abstractNumId w:val="83"/>
+  </w:num>
+  <w:num w:numId="95" w16cid:durableId="348944909">
+    <w:abstractNumId w:val="87"/>
+  </w:num>
+  <w:num w:numId="96" w16cid:durableId="552928583">
+    <w:abstractNumId w:val="25"/>
   </w:num>
 </w:numbering>
 </file>
@@ -19181,7 +19755,6 @@
   <w:style w:type="character" w:default="1" w:styleId="DefaultParagraphFont">
     <w:name w:val="Default Paragraph Font"/>
     <w:uiPriority w:val="1"/>
-    <w:semiHidden/>
     <w:unhideWhenUsed/>
   </w:style>
   <w:style w:type="table" w:default="1" w:styleId="TableNormal">

</xml_diff>

<commit_message>
add watchlist + fix some logic
</commit_message>
<xml_diff>
--- a/doc/Base US.docx
+++ b/doc/Base US.docx
@@ -1774,7 +1774,7 @@
         </w:numPr>
       </w:pPr>
       <w:r>
-        <w:t>Lưu lịch sử tìm kiếm cho người dùng đã đăng nhập (tối đa 10 kết quả gần nhất)</w:t>
+        <w:t xml:space="preserve">Lưu lịch sử tìm kiếm cho người dùng đã đăng nhập </w:t>
       </w:r>
     </w:p>
     <w:p>
@@ -2632,7 +2632,7 @@
         <w:t>”</w:t>
       </w:r>
       <w:r>
-        <w:t xml:space="preserve"> trên movie cards và detail pages</w:t>
+        <w:t xml:space="preserve"> trên detail pages</w:t>
       </w:r>
     </w:p>
     <w:p>
@@ -2646,7 +2646,13 @@
         <w:t>Hiển thị trực quan các phim</w:t>
       </w:r>
       <w:r>
-        <w:t xml:space="preserve"> đã có trong watchlist</w:t>
+        <w:t xml:space="preserve"> </w:t>
+      </w:r>
+      <w:r>
+        <w:t xml:space="preserve">hoặc TV shows </w:t>
+      </w:r>
+      <w:r>
+        <w:t>đã có trong watchlist</w:t>
       </w:r>
     </w:p>
     <w:p>
@@ -2682,30 +2688,22 @@
         <w:t xml:space="preserve">Watchlist </w:t>
       </w:r>
       <w:r>
-        <w:t>có thể truy cập từ side bar</w:t>
-      </w:r>
-      <w:r>
-        <w:t xml:space="preserve"> (chỉ cho users</w:t>
-      </w:r>
-      <w:r>
-        <w:t xml:space="preserve"> đã đăng nhập</w:t>
+        <w:t xml:space="preserve">có thể truy cập từ </w:t>
+      </w:r>
+      <w:r>
+        <w:t xml:space="preserve"> navbar/header </w:t>
+      </w:r>
+      <w:r>
+        <w:t xml:space="preserve">(cho </w:t>
+      </w:r>
+      <w:r>
+        <w:t xml:space="preserve">tất cả ai </w:t>
+      </w:r>
+      <w:r>
+        <w:t>đã đăng nhập</w:t>
       </w:r>
       <w:r>
         <w:t>)</w:t>
-      </w:r>
-    </w:p>
-    <w:p>
-      <w:pPr>
-        <w:numPr>
-          <w:ilvl w:val="0"/>
-          <w:numId w:val="72"/>
-        </w:numPr>
-      </w:pPr>
-      <w:r>
-        <w:t>Đồng bộ hóa trên các thiết bị cho cùng một người dùng</w:t>
-      </w:r>
-      <w:r>
-        <w:t xml:space="preserve"> (Optional)</w:t>
       </w:r>
     </w:p>
     <w:p>
@@ -2882,30 +2880,30 @@
           <w:b/>
           <w:bCs/>
         </w:rPr>
+        <w:t>US-1</w:t>
+      </w:r>
+      <w:r>
+        <w:rPr>
+          <w:b/>
+          <w:bCs/>
+        </w:rPr>
+        <w:t>5</w:t>
+      </w:r>
+      <w:r>
+        <w:rPr>
+          <w:b/>
+          <w:bCs/>
+        </w:rPr>
+        <w:t>: Đề Xuất Phim Cơ Bản</w:t>
+      </w:r>
+    </w:p>
+    <w:p>
+      <w:r>
+        <w:rPr>
+          <w:b/>
+          <w:bCs/>
+        </w:rPr>
         <w:lastRenderedPageBreak/>
-        <w:t>US-1</w:t>
-      </w:r>
-      <w:r>
-        <w:rPr>
-          <w:b/>
-          <w:bCs/>
-        </w:rPr>
-        <w:t>5</w:t>
-      </w:r>
-      <w:r>
-        <w:rPr>
-          <w:b/>
-          <w:bCs/>
-        </w:rPr>
-        <w:t>: Đề Xuất Phim Cơ Bản</w:t>
-      </w:r>
-    </w:p>
-    <w:p>
-      <w:r>
-        <w:rPr>
-          <w:b/>
-          <w:bCs/>
-        </w:rPr>
         <w:t>Là</w:t>
       </w:r>
       <w:r>
@@ -3345,7 +3343,6 @@
           <w:b/>
           <w:bCs/>
         </w:rPr>
-        <w:lastRenderedPageBreak/>
         <w:t>Tiêu Chí Chấp Nhận:</w:t>
       </w:r>
     </w:p>
@@ -3357,6 +3354,7 @@
         </w:numPr>
       </w:pPr>
       <w:r>
+        <w:lastRenderedPageBreak/>
         <w:t>Mobile-first responsive design</w:t>
       </w:r>
     </w:p>
@@ -3767,45 +3765,45 @@
           <w:b/>
           <w:bCs/>
         </w:rPr>
+        <w:t>Là</w:t>
+      </w:r>
+      <w:r>
+        <w:t xml:space="preserve"> một người dùng mobile,</w:t>
+      </w:r>
+      <w:r>
+        <w:br/>
+      </w:r>
+      <w:r>
+        <w:rPr>
+          <w:b/>
+          <w:bCs/>
+        </w:rPr>
+        <w:t>Tôi muốn</w:t>
+      </w:r>
+      <w:r>
+        <w:t xml:space="preserve"> thấy landing page giới thiệu khi truy cập lần đầu,</w:t>
+      </w:r>
+      <w:r>
+        <w:br/>
+      </w:r>
+      <w:r>
+        <w:rPr>
+          <w:b/>
+          <w:bCs/>
+        </w:rPr>
+        <w:t>Để</w:t>
+      </w:r>
+      <w:r>
+        <w:t xml:space="preserve"> hiểu về ứng dụng trước khi sử dụng.</w:t>
+      </w:r>
+    </w:p>
+    <w:p>
+      <w:r>
+        <w:rPr>
+          <w:b/>
+          <w:bCs/>
+        </w:rPr>
         <w:lastRenderedPageBreak/>
-        <w:t>Là</w:t>
-      </w:r>
-      <w:r>
-        <w:t xml:space="preserve"> một người dùng mobile,</w:t>
-      </w:r>
-      <w:r>
-        <w:br/>
-      </w:r>
-      <w:r>
-        <w:rPr>
-          <w:b/>
-          <w:bCs/>
-        </w:rPr>
-        <w:t>Tôi muốn</w:t>
-      </w:r>
-      <w:r>
-        <w:t xml:space="preserve"> thấy landing page giới thiệu khi truy cập lần đầu,</w:t>
-      </w:r>
-      <w:r>
-        <w:br/>
-      </w:r>
-      <w:r>
-        <w:rPr>
-          <w:b/>
-          <w:bCs/>
-        </w:rPr>
-        <w:t>Để</w:t>
-      </w:r>
-      <w:r>
-        <w:t xml:space="preserve"> hiểu về ứng dụng trước khi sử dụng.</w:t>
-      </w:r>
-    </w:p>
-    <w:p>
-      <w:r>
-        <w:rPr>
-          <w:b/>
-          <w:bCs/>
-        </w:rPr>
         <w:t>Tiêu Chí Chấp Nhận:</w:t>
       </w:r>
     </w:p>
@@ -4306,7 +4304,6 @@
         </w:numPr>
       </w:pPr>
       <w:r>
-        <w:lastRenderedPageBreak/>
         <w:t>Caching bằng TanStack Query để giảm số lượng gọi API</w:t>
       </w:r>
     </w:p>
@@ -4331,6 +4328,7 @@
         </w:numPr>
       </w:pPr>
       <w:r>
+        <w:lastRenderedPageBreak/>
         <w:t>Nếu không có dữ liệu (ví dụ không có phim trending), hiển thị thông báo “</w:t>
       </w:r>
       <w:r>

</xml_diff>

<commit_message>
add history + fix somelayout
</commit_message>
<xml_diff>
--- a/doc/Base US.docx
+++ b/doc/Base US.docx
@@ -3113,10 +3113,10 @@
         </w:numPr>
       </w:pPr>
       <w:r>
-        <w:t>Khi người dùng truy cập trang chi tiết của một phim hoặc TV Show và nhấn xem trailer hoặc nhấn nút “</w:t>
-      </w:r>
-      <w:r>
-        <w:t>Xem phim</w:t>
+        <w:t>Khi người dùng truy cập trang chi tiết của một phim hoặc TV Show và nhấn nút “</w:t>
+      </w:r>
+      <w:r>
+        <w:t>Watch</w:t>
       </w:r>
       <w:r>
         <w:t xml:space="preserve">”, nội dung đó sẽ được thêm vào danh sách </w:t>
@@ -3180,23 +3180,22 @@
           <w:b/>
           <w:bCs/>
         </w:rPr>
-        <w:t>Recently Watched</w:t>
-      </w:r>
-      <w:r>
-        <w:rPr>
-          <w:b/>
-          <w:bCs/>
-        </w:rPr>
-        <w:t>/ History</w:t>
+        <w:t>History</w:t>
       </w:r>
       <w:r>
         <w:t xml:space="preserve">) trong </w:t>
       </w:r>
       <w:r>
-        <w:t>navbar/header</w:t>
-      </w:r>
-      <w:r>
-        <w:t xml:space="preserve"> hoặc trang chính nếu user đã đăng nhập.</w:t>
+        <w:t xml:space="preserve">mục avatar của </w:t>
+      </w:r>
+      <w:r>
+        <w:t>header</w:t>
+      </w:r>
+      <w:r>
+        <w:t xml:space="preserve"> </w:t>
+      </w:r>
+      <w:r>
+        <w:t>nếu user đã đăng nhập.</w:t>
       </w:r>
     </w:p>
     <w:p>
@@ -3246,7 +3245,7 @@
         <w:t>MySQL</w:t>
       </w:r>
       <w:r>
-        <w:t xml:space="preserve"> với khóa user_id để đảm bảo riêng biệt giữa người dùng</w:t>
+        <w:t xml:space="preserve"> để đảm bảo riêng biệt giữa người dùng</w:t>
       </w:r>
     </w:p>
     <w:p>
@@ -3268,7 +3267,13 @@
         </w:numPr>
       </w:pPr>
       <w:r>
-        <w:t>Lịch sử xem phim cũng sẽ hiển thị trong profile user nếu đã đăng nhập</w:t>
+        <w:t>Lịch sử xem phim cũng sẽ hiển thị</w:t>
+      </w:r>
+      <w:r>
+        <w:t xml:space="preserve"> thông tin</w:t>
+      </w:r>
+      <w:r>
+        <w:t xml:space="preserve"> trong profile user nếu đã đăng nhập</w:t>
       </w:r>
     </w:p>
     <w:p>

</xml_diff>

<commit_message>
remove some extra things
</commit_message>
<xml_diff>
--- a/doc/Base US.docx
+++ b/doc/Base US.docx
@@ -1,6 +1,6 @@
 
 <file path=word/document.xml><?xml version="1.0" encoding="utf-8"?>
-<w:document xmlns:wpc="http://schemas.microsoft.com/office/word/2010/wordprocessingCanvas" xmlns:cx="http://schemas.microsoft.com/office/drawing/2014/chartex" xmlns:cx1="http://schemas.microsoft.com/office/drawing/2015/9/8/chartex" xmlns:cx2="http://schemas.microsoft.com/office/drawing/2015/10/21/chartex" xmlns:cx3="http://schemas.microsoft.com/office/drawing/2016/5/9/chartex" xmlns:cx4="http://schemas.microsoft.com/office/drawing/2016/5/10/chartex" xmlns:cx5="http://schemas.microsoft.com/office/drawing/2016/5/11/chartex" xmlns:cx6="http://schemas.microsoft.com/office/drawing/2016/5/12/chartex" xmlns:cx7="http://schemas.microsoft.com/office/drawing/2016/5/13/chartex" xmlns:cx8="http://schemas.microsoft.com/office/drawing/2016/5/14/chartex" xmlns:mc="http://schemas.openxmlformats.org/markup-compatibility/2006" xmlns:aink="http://schemas.microsoft.com/office/drawing/2016/ink" xmlns:am3d="http://schemas.microsoft.com/office/drawing/2017/model3d" xmlns:o="urn:schemas-microsoft-com:office:office" xmlns:r="http://schemas.openxmlformats.org/officeDocument/2006/relationships" xmlns:m="http://schemas.openxmlformats.org/officeDocument/2006/math" xmlns:v="urn:schemas-microsoft-com:vml" xmlns:wp14="http://schemas.microsoft.com/office/word/2010/wordprocessingDrawing" xmlns:wp="http://schemas.openxmlformats.org/drawingml/2006/wordprocessingDrawing" xmlns:w10="urn:schemas-microsoft-com:office:word" xmlns:w="http://schemas.openxmlformats.org/wordprocessingml/2006/main" xmlns:w14="http://schemas.microsoft.com/office/word/2010/wordml" xmlns:w15="http://schemas.microsoft.com/office/word/2012/wordml" xmlns:w16cex="http://schemas.microsoft.com/office/word/2018/wordml/cex" xmlns:w16cid="http://schemas.microsoft.com/office/word/2016/wordml/cid" xmlns:w16="http://schemas.microsoft.com/office/word/2018/wordml" xmlns:w16sdtdh="http://schemas.microsoft.com/office/word/2020/wordml/sdtdatahash" xmlns:w16se="http://schemas.microsoft.com/office/word/2015/wordml/symex" xmlns:wpg="http://schemas.microsoft.com/office/word/2010/wordprocessingGroup" xmlns:wpi="http://schemas.microsoft.com/office/word/2010/wordprocessingInk" xmlns:wne="http://schemas.microsoft.com/office/word/2006/wordml" xmlns:wps="http://schemas.microsoft.com/office/word/2010/wordprocessingShape" mc:Ignorable="w14 w15 w16se w16cid w16 w16cex w16sdtdh wp14">
+<w:document xmlns:wpc="http://schemas.microsoft.com/office/word/2010/wordprocessingCanvas" xmlns:cx="http://schemas.microsoft.com/office/drawing/2014/chartex" xmlns:cx1="http://schemas.microsoft.com/office/drawing/2015/9/8/chartex" xmlns:cx2="http://schemas.microsoft.com/office/drawing/2015/10/21/chartex" xmlns:cx3="http://schemas.microsoft.com/office/drawing/2016/5/9/chartex" xmlns:cx4="http://schemas.microsoft.com/office/drawing/2016/5/10/chartex" xmlns:cx5="http://schemas.microsoft.com/office/drawing/2016/5/11/chartex" xmlns:cx6="http://schemas.microsoft.com/office/drawing/2016/5/12/chartex" xmlns:cx7="http://schemas.microsoft.com/office/drawing/2016/5/13/chartex" xmlns:cx8="http://schemas.microsoft.com/office/drawing/2016/5/14/chartex" xmlns:mc="http://schemas.openxmlformats.org/markup-compatibility/2006" xmlns:aink="http://schemas.microsoft.com/office/drawing/2016/ink" xmlns:am3d="http://schemas.microsoft.com/office/drawing/2017/model3d" xmlns:o="urn:schemas-microsoft-com:office:office" xmlns:oel="http://schemas.microsoft.com/office/2019/extlst" xmlns:r="http://schemas.openxmlformats.org/officeDocument/2006/relationships" xmlns:m="http://schemas.openxmlformats.org/officeDocument/2006/math" xmlns:v="urn:schemas-microsoft-com:vml" xmlns:wp14="http://schemas.microsoft.com/office/word/2010/wordprocessingDrawing" xmlns:wp="http://schemas.openxmlformats.org/drawingml/2006/wordprocessingDrawing" xmlns:w10="urn:schemas-microsoft-com:office:word" xmlns:w="http://schemas.openxmlformats.org/wordprocessingml/2006/main" xmlns:w14="http://schemas.microsoft.com/office/word/2010/wordml" xmlns:w15="http://schemas.microsoft.com/office/word/2012/wordml" xmlns:w16cex="http://schemas.microsoft.com/office/word/2018/wordml/cex" xmlns:w16cid="http://schemas.microsoft.com/office/word/2016/wordml/cid" xmlns:w16="http://schemas.microsoft.com/office/word/2018/wordml" xmlns:w16du="http://schemas.microsoft.com/office/word/2023/wordml/word16du" xmlns:w16sdtdh="http://schemas.microsoft.com/office/word/2020/wordml/sdtdatahash" xmlns:w16sdtfl="http://schemas.microsoft.com/office/word/2024/wordml/sdtformatlock" xmlns:w16se="http://schemas.microsoft.com/office/word/2015/wordml/symex" xmlns:wpg="http://schemas.microsoft.com/office/word/2010/wordprocessingGroup" xmlns:wpi="http://schemas.microsoft.com/office/word/2010/wordprocessingInk" xmlns:wne="http://schemas.microsoft.com/office/word/2006/wordml" xmlns:wps="http://schemas.microsoft.com/office/word/2010/wordprocessingShape" mc:Ignorable="w14 w15 w16se w16cid w16 w16cex w16sdtdh w16sdtfl w16du wp14">
   <w:body>
     <w:p>
       <w:pPr>
@@ -2393,7 +2393,21 @@
           <w:b/>
           <w:bCs/>
         </w:rPr>
-        <w:t>: Lọc Phim Cơ Bản</w:t>
+        <w:t>: Lọc Phim</w:t>
+      </w:r>
+      <w:r>
+        <w:rPr>
+          <w:b/>
+          <w:bCs/>
+        </w:rPr>
+        <w:t xml:space="preserve"> và TV show</w:t>
+      </w:r>
+      <w:r>
+        <w:rPr>
+          <w:b/>
+          <w:bCs/>
+        </w:rPr>
+        <w:t xml:space="preserve"> Cơ Bản</w:t>
       </w:r>
     </w:p>
     <w:p>
@@ -2418,7 +2432,13 @@
         <w:t>Tôi muốn</w:t>
       </w:r>
       <w:r>
-        <w:t xml:space="preserve"> lọc phim dựa trên tiêu chí cơ bản,</w:t>
+        <w:t xml:space="preserve"> lọc phim </w:t>
+      </w:r>
+      <w:r>
+        <w:t xml:space="preserve">hoặc tv show </w:t>
+      </w:r>
+      <w:r>
+        <w:t>dựa trên tiêu chí cơ bản,</w:t>
       </w:r>
       <w:r>
         <w:br/>
@@ -2452,7 +2472,13 @@
         </w:numPr>
       </w:pPr>
       <w:r>
-        <w:t>Filter options: genres, year, rating range (sử dụng TMDB discover API)</w:t>
+        <w:t xml:space="preserve">Filter options: genres, year, </w:t>
+      </w:r>
+      <w:r>
+        <w:t>runtime, release date(from… to...)</w:t>
+      </w:r>
+      <w:r>
+        <w:t xml:space="preserve"> (sử dụng TMDB discover API)</w:t>
       </w:r>
     </w:p>
     <w:p>
@@ -2498,6 +2524,9 @@
       <w:r>
         <w:t>Filter state được maintain trong session</w:t>
       </w:r>
+      <w:r>
+        <w:t xml:space="preserve"> và được quản lý bới zustand</w:t>
+      </w:r>
     </w:p>
     <w:p>
       <w:pPr>
@@ -2510,7 +2539,31 @@
         <w:t>Tuỳ chọn short</w:t>
       </w:r>
       <w:r>
-        <w:t xml:space="preserve"> (popularity, rating, release date)</w:t>
+        <w:t xml:space="preserve"> (</w:t>
+      </w:r>
+      <w:r>
+        <w:t xml:space="preserve">most </w:t>
+      </w:r>
+      <w:r>
+        <w:t>popularity,</w:t>
+      </w:r>
+      <w:r>
+        <w:t xml:space="preserve"> most</w:t>
+      </w:r>
+      <w:r>
+        <w:t xml:space="preserve"> rating,</w:t>
+      </w:r>
+      <w:r>
+        <w:t xml:space="preserve"> most</w:t>
+      </w:r>
+      <w:r>
+        <w:t xml:space="preserve"> </w:t>
+      </w:r>
+      <w:r>
+        <w:t>recent</w:t>
+      </w:r>
+      <w:r>
+        <w:t>)</w:t>
       </w:r>
     </w:p>
     <w:p>
@@ -4216,6 +4269,9 @@
         <w:t xml:space="preserve"> hoặc TV shows</w:t>
       </w:r>
       <w:r>
+        <w:t xml:space="preserve"> (chia ra từng mục movie riêng tv show riêng)</w:t>
+      </w:r>
+      <w:r>
         <w:t>:</w:t>
       </w:r>
     </w:p>
@@ -4264,7 +4320,13 @@
         </w:numPr>
       </w:pPr>
       <w:r>
-        <w:t>Có thể lọc nhanh theo genre, thời gian phát hành, rating</w:t>
+        <w:t>Lọc phim</w:t>
+      </w:r>
+      <w:r>
+        <w:t xml:space="preserve"> hoặc tv show</w:t>
+      </w:r>
+      <w:r>
+        <w:t xml:space="preserve"> cơ bản theo US-12</w:t>
       </w:r>
     </w:p>
     <w:p>
@@ -4276,6 +4338,18 @@
         </w:numPr>
       </w:pPr>
       <w:r>
+        <w:t>Trên trang explore sẽ có 1 thanh search cho user nhập khi nhập xong chuyển hướng user về trang search</w:t>
+      </w:r>
+    </w:p>
+    <w:p>
+      <w:pPr>
+        <w:pStyle w:val="ListParagraph"/>
+        <w:numPr>
+          <w:ilvl w:val="0"/>
+          <w:numId w:val="24"/>
+        </w:numPr>
+      </w:pPr>
+      <w:r>
         <w:t>Mỗi phim hiển thị</w:t>
       </w:r>
       <w:r>
@@ -4333,6 +4407,7 @@
         </w:numPr>
       </w:pPr>
       <w:r>
+        <w:lastRenderedPageBreak/>
         <w:t>Caching bằng TanStack Query để giảm số lượng gọi API</w:t>
       </w:r>
     </w:p>
@@ -4347,6 +4422,9 @@
       <w:r>
         <w:t>Loading state cho từng section</w:t>
       </w:r>
+      <w:r>
+        <w:t xml:space="preserve"> </w:t>
+      </w:r>
     </w:p>
     <w:p>
       <w:pPr>
@@ -4357,17 +4435,30 @@
         </w:numPr>
       </w:pPr>
       <w:r>
+        <w:t>Quản lý state bằng zustand</w:t>
+      </w:r>
+    </w:p>
+    <w:p>
+      <w:pPr>
+        <w:pStyle w:val="ListParagraph"/>
+        <w:numPr>
+          <w:ilvl w:val="0"/>
+          <w:numId w:val="24"/>
+        </w:numPr>
+      </w:pPr>
+      <w:r>
         <w:t>Nếu không có dữ liệu (ví dụ không có phim trending), hiển thị thông báo “</w:t>
       </w:r>
       <w:r>
-        <w:t>No Data Content</w:t>
+        <w:t>No</w:t>
+      </w:r>
+      <w:r>
+        <w:t xml:space="preserve"> Content Data</w:t>
       </w:r>
       <w:r>
         <w:t>”</w:t>
       </w:r>
     </w:p>
-    <w:p/>
-    <w:p/>
     <w:p>
       <w:r>
         <w:rPr>
@@ -4659,7 +4750,7 @@
 </file>
 
 <file path=word/numbering.xml><?xml version="1.0" encoding="utf-8"?>
-<w:numbering xmlns:wpc="http://schemas.microsoft.com/office/word/2010/wordprocessingCanvas" xmlns:cx="http://schemas.microsoft.com/office/drawing/2014/chartex" xmlns:cx1="http://schemas.microsoft.com/office/drawing/2015/9/8/chartex" xmlns:cx2="http://schemas.microsoft.com/office/drawing/2015/10/21/chartex" xmlns:cx3="http://schemas.microsoft.com/office/drawing/2016/5/9/chartex" xmlns:cx4="http://schemas.microsoft.com/office/drawing/2016/5/10/chartex" xmlns:cx5="http://schemas.microsoft.com/office/drawing/2016/5/11/chartex" xmlns:cx6="http://schemas.microsoft.com/office/drawing/2016/5/12/chartex" xmlns:cx7="http://schemas.microsoft.com/office/drawing/2016/5/13/chartex" xmlns:cx8="http://schemas.microsoft.com/office/drawing/2016/5/14/chartex" xmlns:mc="http://schemas.openxmlformats.org/markup-compatibility/2006" xmlns:aink="http://schemas.microsoft.com/office/drawing/2016/ink" xmlns:am3d="http://schemas.microsoft.com/office/drawing/2017/model3d" xmlns:o="urn:schemas-microsoft-com:office:office" xmlns:r="http://schemas.openxmlformats.org/officeDocument/2006/relationships" xmlns:m="http://schemas.openxmlformats.org/officeDocument/2006/math" xmlns:v="urn:schemas-microsoft-com:vml" xmlns:wp14="http://schemas.microsoft.com/office/word/2010/wordprocessingDrawing" xmlns:wp="http://schemas.openxmlformats.org/drawingml/2006/wordprocessingDrawing" xmlns:w10="urn:schemas-microsoft-com:office:word" xmlns:w="http://schemas.openxmlformats.org/wordprocessingml/2006/main" xmlns:w14="http://schemas.microsoft.com/office/word/2010/wordml" xmlns:w15="http://schemas.microsoft.com/office/word/2012/wordml" xmlns:w16cex="http://schemas.microsoft.com/office/word/2018/wordml/cex" xmlns:w16cid="http://schemas.microsoft.com/office/word/2016/wordml/cid" xmlns:w16="http://schemas.microsoft.com/office/word/2018/wordml" xmlns:w16sdtdh="http://schemas.microsoft.com/office/word/2020/wordml/sdtdatahash" xmlns:w16se="http://schemas.microsoft.com/office/word/2015/wordml/symex" xmlns:wpg="http://schemas.microsoft.com/office/word/2010/wordprocessingGroup" xmlns:wpi="http://schemas.microsoft.com/office/word/2010/wordprocessingInk" xmlns:wne="http://schemas.microsoft.com/office/word/2006/wordml" xmlns:wps="http://schemas.microsoft.com/office/word/2010/wordprocessingShape" mc:Ignorable="w14 w15 w16se w16cid w16 w16cex w16sdtdh wp14">
+<w:numbering xmlns:wpc="http://schemas.microsoft.com/office/word/2010/wordprocessingCanvas" xmlns:cx="http://schemas.microsoft.com/office/drawing/2014/chartex" xmlns:cx1="http://schemas.microsoft.com/office/drawing/2015/9/8/chartex" xmlns:cx2="http://schemas.microsoft.com/office/drawing/2015/10/21/chartex" xmlns:cx3="http://schemas.microsoft.com/office/drawing/2016/5/9/chartex" xmlns:cx4="http://schemas.microsoft.com/office/drawing/2016/5/10/chartex" xmlns:cx5="http://schemas.microsoft.com/office/drawing/2016/5/11/chartex" xmlns:cx6="http://schemas.microsoft.com/office/drawing/2016/5/12/chartex" xmlns:cx7="http://schemas.microsoft.com/office/drawing/2016/5/13/chartex" xmlns:cx8="http://schemas.microsoft.com/office/drawing/2016/5/14/chartex" xmlns:mc="http://schemas.openxmlformats.org/markup-compatibility/2006" xmlns:aink="http://schemas.microsoft.com/office/drawing/2016/ink" xmlns:am3d="http://schemas.microsoft.com/office/drawing/2017/model3d" xmlns:o="urn:schemas-microsoft-com:office:office" xmlns:oel="http://schemas.microsoft.com/office/2019/extlst" xmlns:r="http://schemas.openxmlformats.org/officeDocument/2006/relationships" xmlns:m="http://schemas.openxmlformats.org/officeDocument/2006/math" xmlns:v="urn:schemas-microsoft-com:vml" xmlns:wp14="http://schemas.microsoft.com/office/word/2010/wordprocessingDrawing" xmlns:wp="http://schemas.openxmlformats.org/drawingml/2006/wordprocessingDrawing" xmlns:w10="urn:schemas-microsoft-com:office:word" xmlns:w="http://schemas.openxmlformats.org/wordprocessingml/2006/main" xmlns:w14="http://schemas.microsoft.com/office/word/2010/wordml" xmlns:w15="http://schemas.microsoft.com/office/word/2012/wordml" xmlns:w16cex="http://schemas.microsoft.com/office/word/2018/wordml/cex" xmlns:w16cid="http://schemas.microsoft.com/office/word/2016/wordml/cid" xmlns:w16="http://schemas.microsoft.com/office/word/2018/wordml" xmlns:w16du="http://schemas.microsoft.com/office/word/2023/wordml/word16du" xmlns:w16sdtdh="http://schemas.microsoft.com/office/word/2020/wordml/sdtdatahash" xmlns:w16sdtfl="http://schemas.microsoft.com/office/word/2024/wordml/sdtformatlock" xmlns:w16se="http://schemas.microsoft.com/office/word/2015/wordml/symex" xmlns:wpg="http://schemas.microsoft.com/office/word/2010/wordprocessingGroup" xmlns:wpi="http://schemas.microsoft.com/office/word/2010/wordprocessingInk" xmlns:wne="http://schemas.microsoft.com/office/word/2006/wordml" xmlns:wps="http://schemas.microsoft.com/office/word/2010/wordprocessingShape" mc:Ignorable="w14 w15 w16se w16cid w16 w16cex w16sdtdh w16sdtfl w16du wp14">
   <w:abstractNum w:abstractNumId="0" w15:restartNumberingAfterBreak="0">
     <w:nsid w:val="026933B1"/>
     <w:multiLevelType w:val="multilevel"/>
@@ -8313,79 +8404,79 @@
       </w:rPr>
     </w:lvl>
   </w:abstractNum>
-  <w:num w:numId="1">
+  <w:num w:numId="1" w16cid:durableId="1867139858">
     <w:abstractNumId w:val="12"/>
   </w:num>
-  <w:num w:numId="2">
+  <w:num w:numId="2" w16cid:durableId="1802382993">
     <w:abstractNumId w:val="8"/>
   </w:num>
-  <w:num w:numId="3">
+  <w:num w:numId="3" w16cid:durableId="1838181914">
     <w:abstractNumId w:val="13"/>
   </w:num>
-  <w:num w:numId="4">
+  <w:num w:numId="4" w16cid:durableId="376319510">
     <w:abstractNumId w:val="16"/>
   </w:num>
-  <w:num w:numId="5">
+  <w:num w:numId="5" w16cid:durableId="452098693">
     <w:abstractNumId w:val="1"/>
   </w:num>
-  <w:num w:numId="6">
+  <w:num w:numId="6" w16cid:durableId="1993561792">
     <w:abstractNumId w:val="2"/>
   </w:num>
-  <w:num w:numId="7">
+  <w:num w:numId="7" w16cid:durableId="1837843102">
     <w:abstractNumId w:val="0"/>
   </w:num>
-  <w:num w:numId="8">
+  <w:num w:numId="8" w16cid:durableId="393233883">
     <w:abstractNumId w:val="10"/>
   </w:num>
-  <w:num w:numId="9">
+  <w:num w:numId="9" w16cid:durableId="1245066289">
     <w:abstractNumId w:val="24"/>
   </w:num>
-  <w:num w:numId="10">
+  <w:num w:numId="10" w16cid:durableId="621229366">
     <w:abstractNumId w:val="20"/>
   </w:num>
-  <w:num w:numId="11">
+  <w:num w:numId="11" w16cid:durableId="876355554">
     <w:abstractNumId w:val="15"/>
   </w:num>
-  <w:num w:numId="12">
+  <w:num w:numId="12" w16cid:durableId="1183207518">
     <w:abstractNumId w:val="7"/>
   </w:num>
-  <w:num w:numId="13">
+  <w:num w:numId="13" w16cid:durableId="1707027721">
     <w:abstractNumId w:val="18"/>
   </w:num>
-  <w:num w:numId="14">
+  <w:num w:numId="14" w16cid:durableId="1096634403">
     <w:abstractNumId w:val="6"/>
   </w:num>
-  <w:num w:numId="15">
+  <w:num w:numId="15" w16cid:durableId="650451930">
     <w:abstractNumId w:val="14"/>
   </w:num>
-  <w:num w:numId="16">
+  <w:num w:numId="16" w16cid:durableId="1248344962">
     <w:abstractNumId w:val="21"/>
   </w:num>
-  <w:num w:numId="17">
+  <w:num w:numId="17" w16cid:durableId="256523928">
     <w:abstractNumId w:val="17"/>
   </w:num>
-  <w:num w:numId="18">
+  <w:num w:numId="18" w16cid:durableId="797602156">
     <w:abstractNumId w:val="23"/>
   </w:num>
-  <w:num w:numId="19">
+  <w:num w:numId="19" w16cid:durableId="135879466">
     <w:abstractNumId w:val="3"/>
   </w:num>
-  <w:num w:numId="20">
+  <w:num w:numId="20" w16cid:durableId="523593006">
     <w:abstractNumId w:val="11"/>
   </w:num>
-  <w:num w:numId="21">
+  <w:num w:numId="21" w16cid:durableId="1289318193">
     <w:abstractNumId w:val="9"/>
   </w:num>
-  <w:num w:numId="22">
+  <w:num w:numId="22" w16cid:durableId="434253074">
     <w:abstractNumId w:val="19"/>
   </w:num>
-  <w:num w:numId="23">
+  <w:num w:numId="23" w16cid:durableId="896860596">
     <w:abstractNumId w:val="4"/>
   </w:num>
-  <w:num w:numId="24">
+  <w:num w:numId="24" w16cid:durableId="1949046307">
     <w:abstractNumId w:val="22"/>
   </w:num>
-  <w:num w:numId="25">
+  <w:num w:numId="25" w16cid:durableId="866522756">
     <w:abstractNumId w:val="5"/>
   </w:num>
   <w:numIdMacAtCleanup w:val="25"/>
@@ -8393,7 +8484,7 @@
 </file>
 
 <file path=word/styles.xml><?xml version="1.0" encoding="utf-8"?>
-<w:styles xmlns:mc="http://schemas.openxmlformats.org/markup-compatibility/2006" xmlns:r="http://schemas.openxmlformats.org/officeDocument/2006/relationships" xmlns:w="http://schemas.openxmlformats.org/wordprocessingml/2006/main" xmlns:w14="http://schemas.microsoft.com/office/word/2010/wordml" xmlns:w15="http://schemas.microsoft.com/office/word/2012/wordml" xmlns:w16cex="http://schemas.microsoft.com/office/word/2018/wordml/cex" xmlns:w16cid="http://schemas.microsoft.com/office/word/2016/wordml/cid" xmlns:w16="http://schemas.microsoft.com/office/word/2018/wordml" xmlns:w16sdtdh="http://schemas.microsoft.com/office/word/2020/wordml/sdtdatahash" xmlns:w16se="http://schemas.microsoft.com/office/word/2015/wordml/symex" mc:Ignorable="w14 w15 w16se w16cid w16 w16cex w16sdtdh">
+<w:styles xmlns:mc="http://schemas.openxmlformats.org/markup-compatibility/2006" xmlns:r="http://schemas.openxmlformats.org/officeDocument/2006/relationships" xmlns:w="http://schemas.openxmlformats.org/wordprocessingml/2006/main" xmlns:w14="http://schemas.microsoft.com/office/word/2010/wordml" xmlns:w15="http://schemas.microsoft.com/office/word/2012/wordml" xmlns:w16cex="http://schemas.microsoft.com/office/word/2018/wordml/cex" xmlns:w16cid="http://schemas.microsoft.com/office/word/2016/wordml/cid" xmlns:w16="http://schemas.microsoft.com/office/word/2018/wordml" xmlns:w16du="http://schemas.microsoft.com/office/word/2023/wordml/word16du" xmlns:w16sdtdh="http://schemas.microsoft.com/office/word/2020/wordml/sdtdatahash" xmlns:w16sdtfl="http://schemas.microsoft.com/office/word/2024/wordml/sdtformatlock" xmlns:w16se="http://schemas.microsoft.com/office/word/2015/wordml/symex" mc:Ignorable="w14 w15 w16se w16cid w16 w16cex w16sdtdh w16sdtfl w16du">
   <w:docDefaults>
     <w:rPrDefault>
       <w:rPr>

</xml_diff>